<commit_message>
Added diagram and small change in report
</commit_message>
<xml_diff>
--- a/Documentation/Projekt daglig rapport.docx
+++ b/Documentation/Projekt daglig rapport.docx
@@ -17,8 +17,6 @@
         </w:rPr>
         <w:t>Dag 1</w:t>
       </w:r>
-      <w:bookmarkStart w:id="0" w:name="_GoBack"/>
-      <w:bookmarkEnd w:id="0"/>
     </w:p>
     <w:p>
       <w:r>
@@ -63,7 +61,30 @@
       </w:r>
       <w:proofErr w:type="spellEnd"/>
       <w:r>
-        <w:t xml:space="preserve"> til at starte med. Sørge for at vi begge forstår, hvordan vi forbinder den til en API.</w:t>
+        <w:t xml:space="preserve"> til at starte med. </w:t>
+      </w:r>
+      <w:r>
+        <w:t>Vi s</w:t>
+      </w:r>
+      <w:r>
+        <w:t>ørge</w:t>
+      </w:r>
+      <w:r>
+        <w:t>r</w:t>
+      </w:r>
+      <w:r>
+        <w:t xml:space="preserve"> for at vi begge forstår, hvordan vi</w:t>
+      </w:r>
+      <w:r>
+        <w:t xml:space="preserve"> får forbundet</w:t>
+      </w:r>
+      <w:r>
+        <w:t xml:space="preserve"> den til en</w:t>
+      </w:r>
+      <w:bookmarkStart w:id="0" w:name="_GoBack"/>
+      <w:bookmarkEnd w:id="0"/>
+      <w:r>
+        <w:t xml:space="preserve"> API.</w:t>
       </w:r>
       <w:r>
         <w:t xml:space="preserve"> Vi løb lidt ind i problemer med at finde et </w:t>
@@ -93,6 +114,68 @@
     </w:p>
     <w:p/>
     <w:p/>
+    <w:p/>
+    <w:p>
+      <w:pPr>
+        <w:rPr>
+          <w:lang w:val="en-US"/>
+        </w:rPr>
+      </w:pPr>
+      <w:r>
+        <w:rPr>
+          <w:lang w:val="en-US"/>
+        </w:rPr>
+        <w:t>Linksys router setup</w:t>
+      </w:r>
+    </w:p>
+    <w:p>
+      <w:pPr>
+        <w:rPr>
+          <w:lang w:val="en-US"/>
+        </w:rPr>
+      </w:pPr>
+      <w:r>
+        <w:rPr>
+          <w:lang w:val="en-US"/>
+        </w:rPr>
+        <w:t xml:space="preserve">SSID: </w:t>
+      </w:r>
+      <w:proofErr w:type="spellStart"/>
+      <w:r>
+        <w:rPr>
+          <w:lang w:val="en-US"/>
+        </w:rPr>
+        <w:t>WonderfulHippos</w:t>
+      </w:r>
+      <w:proofErr w:type="spellEnd"/>
+    </w:p>
+    <w:p>
+      <w:pPr>
+        <w:rPr>
+          <w:lang w:val="en-US"/>
+        </w:rPr>
+      </w:pPr>
+      <w:r>
+        <w:rPr>
+          <w:lang w:val="en-US"/>
+        </w:rPr>
+        <w:t>Pass:</w:t>
+      </w:r>
+      <w:r>
+        <w:rPr>
+          <w:lang w:val="en-US"/>
+        </w:rPr>
+        <w:t xml:space="preserve"> </w:t>
+      </w:r>
+      <w:proofErr w:type="spellStart"/>
+      <w:r>
+        <w:rPr>
+          <w:lang w:val="en-US"/>
+        </w:rPr>
+        <w:t>WonderfulHippos</w:t>
+      </w:r>
+      <w:proofErr w:type="spellEnd"/>
+    </w:p>
     <w:sectPr>
       <w:pgSz w:w="11906" w:h="16838"/>
       <w:pgMar w:top="1701" w:right="1134" w:bottom="1701" w:left="1134" w:header="708" w:footer="708" w:gutter="0"/>

</xml_diff>

<commit_message>
We have connection to arduino
</commit_message>
<xml_diff>
--- a/Documentation/Projekt daglig rapport.docx
+++ b/Documentation/Projekt daglig rapport.docx
@@ -26,7 +26,23 @@
         <w:t xml:space="preserve"> hvilke </w:t>
       </w:r>
       <w:r>
-        <w:t xml:space="preserve">måder vi laver tingene. Vi har siddet med Arduino og bread board for at få lys til at blinke og </w:t>
+        <w:t xml:space="preserve">måder vi laver tingene. Vi har siddet med Arduino og </w:t>
+      </w:r>
+      <w:proofErr w:type="spellStart"/>
+      <w:r>
+        <w:t>bread</w:t>
+      </w:r>
+      <w:proofErr w:type="spellEnd"/>
+      <w:r>
+        <w:t xml:space="preserve"> </w:t>
+      </w:r>
+      <w:proofErr w:type="spellStart"/>
+      <w:r>
+        <w:t>board</w:t>
+      </w:r>
+      <w:proofErr w:type="spellEnd"/>
+      <w:r>
+        <w:t xml:space="preserve"> for at få lys til at blinke og </w:t>
       </w:r>
       <w:hyperlink r:id="rId4" w:history="1">
         <w:r>
@@ -37,7 +53,15 @@
         </w:r>
       </w:hyperlink>
       <w:r>
-        <w:t xml:space="preserve"> til at (næsten) smelte. Benjamin og jeg har begge fint styr på API og har derfor valgt at fokusere på arduinoen til at starte med. </w:t>
+        <w:t xml:space="preserve"> til at (næsten) smelte. Benjamin og jeg har begge fint styr på API og har derfor valgt at fokusere på </w:t>
+      </w:r>
+      <w:proofErr w:type="spellStart"/>
+      <w:r>
+        <w:t>arduinoen</w:t>
+      </w:r>
+      <w:proofErr w:type="spellEnd"/>
+      <w:r>
+        <w:t xml:space="preserve"> til at starte med. </w:t>
       </w:r>
       <w:r>
         <w:t>Vi s</w:t>
@@ -58,14 +82,27 @@
         <w:t xml:space="preserve"> den til en API.</w:t>
       </w:r>
       <w:r>
-        <w:t xml:space="preserve"> Vi løb lidt ind i problemer med at finde et wifi modul, og da vi så fandt et, var det</w:t>
+        <w:t xml:space="preserve"> Vi løb lidt ind i problemer med at finde et </w:t>
+      </w:r>
+      <w:proofErr w:type="spellStart"/>
+      <w:r>
+        <w:t>wifi</w:t>
+      </w:r>
+      <w:proofErr w:type="spellEnd"/>
+      <w:r>
+        <w:t xml:space="preserve"> modul, og da vi så fandt et, var det</w:t>
       </w:r>
       <w:r>
         <w:t xml:space="preserve"> tid til at finde ud af </w:t>
       </w:r>
       <w:r>
-        <w:t>at få den på wifi</w:t>
-      </w:r>
+        <w:t xml:space="preserve">at få den på </w:t>
+      </w:r>
+      <w:proofErr w:type="spellStart"/>
+      <w:r>
+        <w:t>wifi</w:t>
+      </w:r>
+      <w:proofErr w:type="spellEnd"/>
       <w:r>
         <w:t>.</w:t>
       </w:r>
@@ -96,10 +133,18 @@
         <w:t xml:space="preserve"> Grundet det ikke ville fungere, hvis vores ip adresse skiftede sig.</w:t>
       </w:r>
       <w:r>
-        <w:t xml:space="preserve"> Det var dog ret bøvlet med hvordan det skulle gøres, i forhold til efif</w:t>
-      </w:r>
-      <w:r>
-        <w:t xml:space="preserve">s </w:t>
+        <w:t xml:space="preserve"> Det var dog ret bøvlet med hvordan det skulle gøres, i forhold til </w:t>
+      </w:r>
+      <w:proofErr w:type="spellStart"/>
+      <w:r>
+        <w:t>efif</w:t>
+      </w:r>
+      <w:r>
+        <w:t>s</w:t>
+      </w:r>
+      <w:proofErr w:type="spellEnd"/>
+      <w:r>
+        <w:t xml:space="preserve"> </w:t>
       </w:r>
       <w:r>
         <w:t>netværk.</w:t>
@@ -120,7 +165,15 @@
         <w:t xml:space="preserve">op, </w:t>
       </w:r>
       <w:r>
-        <w:t>mellem efif, og vores lokale netværk. Imens sad jeg og fik udarbejdet et rigt billede, samt kiggede</w:t>
+        <w:t xml:space="preserve">mellem </w:t>
+      </w:r>
+      <w:proofErr w:type="spellStart"/>
+      <w:r>
+        <w:t>efif</w:t>
+      </w:r>
+      <w:proofErr w:type="spellEnd"/>
+      <w:r>
+        <w:t>, og vores lokale netværk. Imens sad jeg og fik udarbejdet et rigt billede, samt kiggede</w:t>
       </w:r>
       <w:r>
         <w:t xml:space="preserve"> med,</w:t>
@@ -137,17 +190,243 @@
     </w:p>
     <w:p>
       <w:r>
-        <w:t xml:space="preserve">Benjamin var i stand til at forbinde til min api over wifi uden problemer, men arduinoen ville ikke. </w:t>
+        <w:t xml:space="preserve">Benjamin var i stand til at forbinde til min </w:t>
+      </w:r>
+      <w:proofErr w:type="spellStart"/>
+      <w:r>
+        <w:t>api</w:t>
+      </w:r>
+      <w:proofErr w:type="spellEnd"/>
+      <w:r>
+        <w:t xml:space="preserve"> over </w:t>
+      </w:r>
+      <w:proofErr w:type="spellStart"/>
+      <w:r>
+        <w:t>wifi</w:t>
+      </w:r>
+      <w:proofErr w:type="spellEnd"/>
+      <w:r>
+        <w:t xml:space="preserve"> uden problemer, men </w:t>
+      </w:r>
+      <w:proofErr w:type="spellStart"/>
+      <w:r>
+        <w:t>arduinoen</w:t>
+      </w:r>
+      <w:proofErr w:type="spellEnd"/>
+      <w:r>
+        <w:t xml:space="preserve"> ville ikke. </w:t>
       </w:r>
     </w:p>
     <w:p>
       <w:r>
-        <w:t>Efter at have prøvet flere forskellige løsninger, er vi kommet frem til at vi vil køre det over ethernet i stedet. Vi har prøvet at fejlfinde, også på flere forskellige libraries. Vi har også prøvet at udskifte vores arduino, hvilket hjalp på det daværende problem, men ikke kunne løse det næste i rækken. Vi vil prøve at sende get/post requests over ethernet i stedet for nu.</w:t>
+        <w:t xml:space="preserve">Efter at have prøvet flere forskellige løsninger, er vi kommet frem til at vi vil køre det over </w:t>
+      </w:r>
+      <w:proofErr w:type="spellStart"/>
+      <w:r>
+        <w:t>ethernet</w:t>
+      </w:r>
+      <w:proofErr w:type="spellEnd"/>
+      <w:r>
+        <w:t xml:space="preserve"> i stedet. Vi har prøvet at fejlfinde, også på flere forskellige </w:t>
+      </w:r>
+      <w:proofErr w:type="spellStart"/>
+      <w:r>
+        <w:t>libraries</w:t>
+      </w:r>
+      <w:proofErr w:type="spellEnd"/>
+      <w:r>
+        <w:t xml:space="preserve">. Vi har også prøvet at udskifte vores </w:t>
+      </w:r>
+      <w:proofErr w:type="spellStart"/>
+      <w:r>
+        <w:t>arduino</w:t>
+      </w:r>
+      <w:proofErr w:type="spellEnd"/>
+      <w:r>
+        <w:t xml:space="preserve">, hvilket hjalp på det daværende problem, men ikke kunne løse det næste i rækken. Vi vil prøve at sende </w:t>
+      </w:r>
+      <w:proofErr w:type="spellStart"/>
+      <w:r>
+        <w:t>get</w:t>
+      </w:r>
+      <w:proofErr w:type="spellEnd"/>
+      <w:r>
+        <w:t xml:space="preserve">/post </w:t>
+      </w:r>
+      <w:proofErr w:type="spellStart"/>
+      <w:r>
+        <w:t>requests</w:t>
+      </w:r>
+      <w:proofErr w:type="spellEnd"/>
+      <w:r>
+        <w:t xml:space="preserve"> over </w:t>
+      </w:r>
+      <w:proofErr w:type="spellStart"/>
+      <w:r>
+        <w:t>ethernet</w:t>
+      </w:r>
+      <w:proofErr w:type="spellEnd"/>
+      <w:r>
+        <w:t xml:space="preserve"> i stedet for nu.</w:t>
+      </w:r>
+    </w:p>
+    <w:p/>
+    <w:p>
+      <w:pPr>
+        <w:pStyle w:val="Overskrift2"/>
+        <w:rPr>
+          <w:lang w:val="en-US"/>
+        </w:rPr>
+      </w:pPr>
+      <w:r>
+        <w:rPr>
+          <w:lang w:val="en-US"/>
+        </w:rPr>
+        <w:t>Dag 3</w:t>
+      </w:r>
+    </w:p>
+    <w:p>
+      <w:r>
+        <w:t xml:space="preserve">Da vi mødte ind I morges, </w:t>
+      </w:r>
+      <w:r>
+        <w:t>opstod der en ”</w:t>
+      </w:r>
+      <w:proofErr w:type="spellStart"/>
+      <w:r>
+        <w:rPr>
+          <w:b/>
+        </w:rPr>
+        <w:t>unable</w:t>
+      </w:r>
+      <w:proofErr w:type="spellEnd"/>
+      <w:r>
+        <w:rPr>
+          <w:b/>
+        </w:rPr>
+        <w:t xml:space="preserve"> to </w:t>
+      </w:r>
+      <w:proofErr w:type="spellStart"/>
+      <w:r>
+        <w:rPr>
+          <w:b/>
+        </w:rPr>
+        <w:t>connect</w:t>
+      </w:r>
+      <w:proofErr w:type="spellEnd"/>
+      <w:r>
+        <w:rPr>
+          <w:b/>
+        </w:rPr>
+        <w:t xml:space="preserve"> to web server </w:t>
+      </w:r>
+      <w:proofErr w:type="spellStart"/>
+      <w:r>
+        <w:rPr>
+          <w:b/>
+        </w:rPr>
+        <w:t>iis</w:t>
+      </w:r>
+      <w:proofErr w:type="spellEnd"/>
+      <w:r>
+        <w:rPr>
+          <w:b/>
+        </w:rPr>
+        <w:t xml:space="preserve"> </w:t>
+      </w:r>
+      <w:proofErr w:type="spellStart"/>
+      <w:r>
+        <w:rPr>
+          <w:b/>
+        </w:rPr>
+        <w:t>express</w:t>
+      </w:r>
+      <w:proofErr w:type="spellEnd"/>
+      <w:r>
+        <w:t xml:space="preserve">” fejl. Denne her tog lidt tid at fikse, men vi gik ind i IIS Express menuen nede i hjørnet. Her kunne vi finde alle tidligere og nuværende porte samt ip adresser vi brugte. Vi kom igennem til </w:t>
+      </w:r>
+      <w:proofErr w:type="spellStart"/>
+      <w:r>
+        <w:t>api’en</w:t>
+      </w:r>
+      <w:proofErr w:type="spellEnd"/>
+      <w:r>
+        <w:t xml:space="preserve"> med </w:t>
+      </w:r>
+      <w:proofErr w:type="spellStart"/>
+      <w:r>
+        <w:t>arduinoen</w:t>
+      </w:r>
+      <w:proofErr w:type="spellEnd"/>
+      <w:r>
+        <w:t xml:space="preserve">, da vi slog </w:t>
+      </w:r>
+      <w:proofErr w:type="spellStart"/>
+      <w:r>
+        <w:t>https</w:t>
+      </w:r>
+      <w:proofErr w:type="spellEnd"/>
+      <w:r>
+        <w:t xml:space="preserve"> </w:t>
+      </w:r>
+      <w:proofErr w:type="spellStart"/>
+      <w:r>
+        <w:t>redirects</w:t>
+      </w:r>
+      <w:proofErr w:type="spellEnd"/>
+      <w:r>
+        <w:t xml:space="preserve"> fra, inde i vores </w:t>
+      </w:r>
+      <w:proofErr w:type="spellStart"/>
+      <w:r>
+        <w:t>startup.cs</w:t>
+      </w:r>
+      <w:proofErr w:type="spellEnd"/>
+      <w:r>
+        <w:t xml:space="preserve"> fil. Vi har også valgt hvilke data vi vil måle på; luft fugtighed, bevægelse, lys og temperatur. </w:t>
       </w:r>
       <w:bookmarkStart w:id="0" w:name="_GoBack"/>
       <w:bookmarkEnd w:id="0"/>
     </w:p>
-    <w:p/>
+    <w:p>
+      <w:r>
+        <w:drawing>
+          <wp:inline distT="0" distB="0" distL="0" distR="0" wp14:anchorId="1F24E53A" wp14:editId="58E33A33">
+            <wp:extent cx="2902226" cy="2286979"/>
+            <wp:effectExtent l="0" t="0" r="0" b="0"/>
+            <wp:docPr id="1" name="Billede 1"/>
+            <wp:cNvGraphicFramePr>
+              <a:graphicFrameLocks xmlns:a="http://schemas.openxmlformats.org/drawingml/2006/main" noChangeAspect="1"/>
+            </wp:cNvGraphicFramePr>
+            <a:graphic xmlns:a="http://schemas.openxmlformats.org/drawingml/2006/main">
+              <a:graphicData uri="http://schemas.openxmlformats.org/drawingml/2006/picture">
+                <pic:pic xmlns:pic="http://schemas.openxmlformats.org/drawingml/2006/picture">
+                  <pic:nvPicPr>
+                    <pic:cNvPr id="1" name=""/>
+                    <pic:cNvPicPr/>
+                  </pic:nvPicPr>
+                  <pic:blipFill>
+                    <a:blip r:embed="rId5"/>
+                    <a:stretch>
+                      <a:fillRect/>
+                    </a:stretch>
+                  </pic:blipFill>
+                  <pic:spPr>
+                    <a:xfrm>
+                      <a:off x="0" y="0"/>
+                      <a:ext cx="2926127" cy="2305813"/>
+                    </a:xfrm>
+                    <a:prstGeom prst="rect">
+                      <a:avLst/>
+                    </a:prstGeom>
+                  </pic:spPr>
+                </pic:pic>
+              </a:graphicData>
+            </a:graphic>
+          </wp:inline>
+        </w:drawing>
+      </w:r>
+    </w:p>
     <w:p/>
     <w:p>
       <w:pPr>
@@ -172,8 +451,16 @@
         <w:rPr>
           <w:lang w:val="en-US"/>
         </w:rPr>
-        <w:t>SSID: WonderfulHippos</w:t>
-      </w:r>
+        <w:t xml:space="preserve">SSID: </w:t>
+      </w:r>
+      <w:proofErr w:type="spellStart"/>
+      <w:r>
+        <w:rPr>
+          <w:lang w:val="en-US"/>
+        </w:rPr>
+        <w:t>WonderfulHippos</w:t>
+      </w:r>
+      <w:proofErr w:type="spellEnd"/>
     </w:p>
     <w:p>
       <w:pPr>
@@ -193,12 +480,14 @@
         </w:rPr>
         <w:t xml:space="preserve"> </w:t>
       </w:r>
+      <w:proofErr w:type="spellStart"/>
       <w:r>
         <w:rPr>
           <w:lang w:val="en-US"/>
         </w:rPr>
         <w:t>WonderfulHippos</w:t>
       </w:r>
+      <w:proofErr w:type="spellEnd"/>
     </w:p>
     <w:sectPr>
       <w:pgSz w:w="11906" w:h="16838"/>

</xml_diff>

<commit_message>
working from home, getting more progress on EF
</commit_message>
<xml_diff>
--- a/Documentation/Projekt daglig rapport.docx
+++ b/Documentation/Projekt daglig rapport.docx
@@ -26,7 +26,23 @@
         <w:t xml:space="preserve"> hvilke </w:t>
       </w:r>
       <w:r>
-        <w:t xml:space="preserve">måder vi laver tingene. Vi har siddet med Arduino og bread board for at få lys til at blinke og </w:t>
+        <w:t xml:space="preserve">måder vi laver tingene. Vi har siddet med Arduino og </w:t>
+      </w:r>
+      <w:proofErr w:type="spellStart"/>
+      <w:r>
+        <w:t>bread</w:t>
+      </w:r>
+      <w:proofErr w:type="spellEnd"/>
+      <w:r>
+        <w:t xml:space="preserve"> </w:t>
+      </w:r>
+      <w:proofErr w:type="spellStart"/>
+      <w:r>
+        <w:t>board</w:t>
+      </w:r>
+      <w:proofErr w:type="spellEnd"/>
+      <w:r>
+        <w:t xml:space="preserve"> for at få lys til at blinke og </w:t>
       </w:r>
       <w:hyperlink r:id="rId4" w:history="1">
         <w:r>
@@ -37,7 +53,15 @@
         </w:r>
       </w:hyperlink>
       <w:r>
-        <w:t xml:space="preserve"> til at (næsten) smelte. Benjamin og jeg har begge fint styr på API og har derfor valgt at fokusere på arduinoen til at starte med. </w:t>
+        <w:t xml:space="preserve"> til at (næsten) smelte. Benjamin og jeg har begge fint styr på API og har derfor valgt at fokusere på </w:t>
+      </w:r>
+      <w:proofErr w:type="spellStart"/>
+      <w:r>
+        <w:t>arduinoen</w:t>
+      </w:r>
+      <w:proofErr w:type="spellEnd"/>
+      <w:r>
+        <w:t xml:space="preserve"> til at starte med. </w:t>
       </w:r>
       <w:r>
         <w:t>Vi s</w:t>
@@ -58,14 +82,27 @@
         <w:t xml:space="preserve"> den til en API.</w:t>
       </w:r>
       <w:r>
-        <w:t xml:space="preserve"> Vi løb lidt ind i problemer med at finde et wifi modul, og da vi så fandt et, var det</w:t>
+        <w:t xml:space="preserve"> Vi løb lidt ind i problemer med at finde et </w:t>
+      </w:r>
+      <w:proofErr w:type="spellStart"/>
+      <w:r>
+        <w:t>wifi</w:t>
+      </w:r>
+      <w:proofErr w:type="spellEnd"/>
+      <w:r>
+        <w:t xml:space="preserve"> modul, og da vi så fandt et, var det</w:t>
       </w:r>
       <w:r>
         <w:t xml:space="preserve"> tid til at finde ud af </w:t>
       </w:r>
       <w:r>
-        <w:t>at få den på wifi</w:t>
-      </w:r>
+        <w:t xml:space="preserve">at få den på </w:t>
+      </w:r>
+      <w:proofErr w:type="spellStart"/>
+      <w:r>
+        <w:t>wifi</w:t>
+      </w:r>
+      <w:proofErr w:type="spellEnd"/>
       <w:r>
         <w:t>.</w:t>
       </w:r>
@@ -96,10 +133,18 @@
         <w:t xml:space="preserve"> Grundet det ikke ville fungere, hvis vores ip adresse skiftede sig.</w:t>
       </w:r>
       <w:r>
-        <w:t xml:space="preserve"> Det var dog ret bøvlet med hvordan det skulle gøres, i forhold til efif</w:t>
-      </w:r>
-      <w:r>
-        <w:t xml:space="preserve">s </w:t>
+        <w:t xml:space="preserve"> Det var dog ret bøvlet med hvordan det skulle gøres, i forhold til </w:t>
+      </w:r>
+      <w:proofErr w:type="spellStart"/>
+      <w:r>
+        <w:t>efif</w:t>
+      </w:r>
+      <w:r>
+        <w:t>s</w:t>
+      </w:r>
+      <w:proofErr w:type="spellEnd"/>
+      <w:r>
+        <w:t xml:space="preserve"> </w:t>
       </w:r>
       <w:r>
         <w:t>netværk.</w:t>
@@ -120,7 +165,15 @@
         <w:t xml:space="preserve">op, </w:t>
       </w:r>
       <w:r>
-        <w:t>mellem efif, og vores lokale netværk. Imens sad jeg og fik udarbejdet et rigt billede, samt kiggede</w:t>
+        <w:t xml:space="preserve">mellem </w:t>
+      </w:r>
+      <w:proofErr w:type="spellStart"/>
+      <w:r>
+        <w:t>efif</w:t>
+      </w:r>
+      <w:proofErr w:type="spellEnd"/>
+      <w:r>
+        <w:t>, og vores lokale netværk. Imens sad jeg og fik udarbejdet et rigt billede, samt kiggede</w:t>
       </w:r>
       <w:r>
         <w:t xml:space="preserve"> med,</w:t>
@@ -137,12 +190,84 @@
     </w:p>
     <w:p>
       <w:r>
-        <w:t xml:space="preserve">Benjamin var i stand til at forbinde til min api over wifi uden problemer, men arduinoen ville ikke. </w:t>
-      </w:r>
-    </w:p>
-    <w:p>
-      <w:r>
-        <w:t>Efter at have prøvet flere forskellige løsninger, er vi kommet frem til at vi vil køre det over ethernet i stedet. Vi har prøvet at fejlfinde, også på flere forskellige libraries. Vi har også prøvet at udskifte vores arduino, hvilket hjalp på det daværende problem, men ikke kunne løse det næste i rækken. Vi vil prøve at sende get/post requests over ethernet i stedet for nu.</w:t>
+        <w:t xml:space="preserve">Benjamin var i stand til at forbinde til min </w:t>
+      </w:r>
+      <w:proofErr w:type="spellStart"/>
+      <w:r>
+        <w:t>api</w:t>
+      </w:r>
+      <w:proofErr w:type="spellEnd"/>
+      <w:r>
+        <w:t xml:space="preserve"> over </w:t>
+      </w:r>
+      <w:proofErr w:type="spellStart"/>
+      <w:r>
+        <w:t>wifi</w:t>
+      </w:r>
+      <w:proofErr w:type="spellEnd"/>
+      <w:r>
+        <w:t xml:space="preserve"> uden problemer, men </w:t>
+      </w:r>
+      <w:proofErr w:type="spellStart"/>
+      <w:r>
+        <w:t>arduinoen</w:t>
+      </w:r>
+      <w:proofErr w:type="spellEnd"/>
+      <w:r>
+        <w:t xml:space="preserve"> ville ikke. </w:t>
+      </w:r>
+    </w:p>
+    <w:p>
+      <w:r>
+        <w:t xml:space="preserve">Efter at have prøvet flere forskellige løsninger, er vi kommet frem til at vi vil køre det over </w:t>
+      </w:r>
+      <w:proofErr w:type="spellStart"/>
+      <w:r>
+        <w:t>ethernet</w:t>
+      </w:r>
+      <w:proofErr w:type="spellEnd"/>
+      <w:r>
+        <w:t xml:space="preserve"> i stedet. Vi har prøvet at fejlfinde, også på flere forskellige </w:t>
+      </w:r>
+      <w:proofErr w:type="spellStart"/>
+      <w:r>
+        <w:t>libraries</w:t>
+      </w:r>
+      <w:proofErr w:type="spellEnd"/>
+      <w:r>
+        <w:t xml:space="preserve">. Vi har også prøvet at udskifte vores </w:t>
+      </w:r>
+      <w:proofErr w:type="spellStart"/>
+      <w:r>
+        <w:t>arduino</w:t>
+      </w:r>
+      <w:proofErr w:type="spellEnd"/>
+      <w:r>
+        <w:t xml:space="preserve">, hvilket hjalp på det daværende problem, men ikke kunne løse det næste i rækken. Vi vil prøve at sende </w:t>
+      </w:r>
+      <w:proofErr w:type="spellStart"/>
+      <w:r>
+        <w:t>get</w:t>
+      </w:r>
+      <w:proofErr w:type="spellEnd"/>
+      <w:r>
+        <w:t xml:space="preserve">/post </w:t>
+      </w:r>
+      <w:proofErr w:type="spellStart"/>
+      <w:r>
+        <w:t>requests</w:t>
+      </w:r>
+      <w:proofErr w:type="spellEnd"/>
+      <w:r>
+        <w:t xml:space="preserve"> over </w:t>
+      </w:r>
+      <w:proofErr w:type="spellStart"/>
+      <w:r>
+        <w:t>ethernet</w:t>
+      </w:r>
+      <w:proofErr w:type="spellEnd"/>
+      <w:r>
+        <w:t xml:space="preserve"> i stedet for nu.</w:t>
       </w:r>
     </w:p>
     <w:p/>
@@ -161,17 +286,109 @@
       <w:r>
         <w:t>opstod der en ”</w:t>
       </w:r>
+      <w:proofErr w:type="spellStart"/>
       <w:r>
         <w:rPr>
           <w:b/>
         </w:rPr>
-        <w:t>unable to connect to web server iis express</w:t>
-      </w:r>
-      <w:r>
-        <w:t xml:space="preserve">” fejl. Denne her tog lidt tid at fikse, men vi gik ind i IIS Express menuen nede i hjørnet. Her kunne vi finde alle tidligere og nuværende porte samt ip adresser vi brugte. Vi kom igennem til api’en med arduinoen, da vi slog https redirects fra, inde i vores startup.cs fil. Vi har også valgt hvilke data vi vil måle på; luft fugtighed, bevægelse, lys og temperatur. </w:t>
-      </w:r>
-      <w:r>
-        <w:t>Vi brugte det sidste af dagen på, at teste hvordan de forskellige komponenter udstillede dataen.</w:t>
+        <w:t>unable</w:t>
+      </w:r>
+      <w:proofErr w:type="spellEnd"/>
+      <w:r>
+        <w:rPr>
+          <w:b/>
+        </w:rPr>
+        <w:t xml:space="preserve"> to </w:t>
+      </w:r>
+      <w:proofErr w:type="spellStart"/>
+      <w:r>
+        <w:rPr>
+          <w:b/>
+        </w:rPr>
+        <w:t>connect</w:t>
+      </w:r>
+      <w:proofErr w:type="spellEnd"/>
+      <w:r>
+        <w:rPr>
+          <w:b/>
+        </w:rPr>
+        <w:t xml:space="preserve"> to web server </w:t>
+      </w:r>
+      <w:proofErr w:type="spellStart"/>
+      <w:r>
+        <w:rPr>
+          <w:b/>
+        </w:rPr>
+        <w:t>iis</w:t>
+      </w:r>
+      <w:proofErr w:type="spellEnd"/>
+      <w:r>
+        <w:rPr>
+          <w:b/>
+        </w:rPr>
+        <w:t xml:space="preserve"> </w:t>
+      </w:r>
+      <w:proofErr w:type="spellStart"/>
+      <w:r>
+        <w:rPr>
+          <w:b/>
+        </w:rPr>
+        <w:t>express</w:t>
+      </w:r>
+      <w:proofErr w:type="spellEnd"/>
+      <w:r>
+        <w:t xml:space="preserve">” fejl. Denne her tog lidt tid at fikse, men vi gik ind i IIS Express menuen nede i hjørnet. Her kunne vi finde alle tidligere og nuværende porte samt ip adresser vi brugte. Vi kom igennem til </w:t>
+      </w:r>
+      <w:proofErr w:type="spellStart"/>
+      <w:r>
+        <w:t>api’en</w:t>
+      </w:r>
+      <w:proofErr w:type="spellEnd"/>
+      <w:r>
+        <w:t xml:space="preserve"> med </w:t>
+      </w:r>
+      <w:proofErr w:type="spellStart"/>
+      <w:r>
+        <w:t>arduinoen</w:t>
+      </w:r>
+      <w:proofErr w:type="spellEnd"/>
+      <w:r>
+        <w:t xml:space="preserve">, da vi slog </w:t>
+      </w:r>
+      <w:proofErr w:type="spellStart"/>
+      <w:r>
+        <w:t>https</w:t>
+      </w:r>
+      <w:proofErr w:type="spellEnd"/>
+      <w:r>
+        <w:t xml:space="preserve"> </w:t>
+      </w:r>
+      <w:proofErr w:type="spellStart"/>
+      <w:r>
+        <w:t>redirects</w:t>
+      </w:r>
+      <w:proofErr w:type="spellEnd"/>
+      <w:r>
+        <w:t xml:space="preserve"> fra, inde i vores </w:t>
+      </w:r>
+      <w:proofErr w:type="spellStart"/>
+      <w:r>
+        <w:t>startup.cs</w:t>
+      </w:r>
+      <w:proofErr w:type="spellEnd"/>
+      <w:r>
+        <w:t xml:space="preserve"> fil. Vi har også valgt hvilke data vi vil måle på; luft fugtighed, bevægelse, lys og temperatur. </w:t>
+      </w:r>
+      <w:r>
+        <w:t xml:space="preserve">Vi brugte det sidste af dagen på, at teste hvordan de forskellige komponenter udstillede </w:t>
+      </w:r>
+      <w:proofErr w:type="spellStart"/>
+      <w:r>
+        <w:t>dataen</w:t>
+      </w:r>
+      <w:proofErr w:type="spellEnd"/>
+      <w:r>
+        <w:t>.</w:t>
       </w:r>
     </w:p>
     <w:p>
@@ -226,21 +443,158 @@
       </w:r>
     </w:p>
     <w:p/>
+    <w:p>
+      <w:r>
+        <w:t xml:space="preserve">I dag har vi begge siddet hjemme og lavet hvert vores research. Jeg har siddet med </w:t>
+      </w:r>
+      <w:proofErr w:type="spellStart"/>
+      <w:r>
+        <w:t>entity</w:t>
+      </w:r>
+      <w:proofErr w:type="spellEnd"/>
+      <w:r>
+        <w:t xml:space="preserve"> </w:t>
+      </w:r>
+      <w:proofErr w:type="spellStart"/>
+      <w:r>
+        <w:t>framework</w:t>
+      </w:r>
+      <w:proofErr w:type="spellEnd"/>
+      <w:r>
+        <w:t>, og Benj</w:t>
+      </w:r>
+      <w:r>
+        <w:t xml:space="preserve">amin med </w:t>
+      </w:r>
+      <w:proofErr w:type="spellStart"/>
+      <w:r>
+        <w:t>angular</w:t>
+      </w:r>
+      <w:proofErr w:type="spellEnd"/>
+      <w:r>
+        <w:t xml:space="preserve">/image </w:t>
+      </w:r>
+      <w:proofErr w:type="spellStart"/>
+      <w:r>
+        <w:t>mapping</w:t>
+      </w:r>
+      <w:proofErr w:type="spellEnd"/>
+      <w:r>
+        <w:t>.</w:t>
+      </w:r>
+    </w:p>
+    <w:p>
+      <w:pPr>
+        <w:pStyle w:val="Overskrift1"/>
+      </w:pPr>
+      <w:r>
+        <w:t>Dag 5</w:t>
+      </w:r>
+    </w:p>
     <w:p/>
     <w:p>
       <w:r>
-        <w:t>Linksys router setup</w:t>
-      </w:r>
-    </w:p>
-    <w:p>
-      <w:r>
-        <w:t>SSID: WonderfulHippos</w:t>
-      </w:r>
-    </w:p>
-    <w:p>
-      <w:r>
-        <w:t>Pass: WonderfulHippos</w:t>
-      </w:r>
+        <w:t xml:space="preserve">Benjamin og jeg har siddet med fordelt arbejde i dag. Jeg har siddet med at lave et klasse diagram, mens Benjamin har lavet et </w:t>
+      </w:r>
+      <w:proofErr w:type="spellStart"/>
+      <w:r>
+        <w:t>mockup</w:t>
+      </w:r>
+      <w:proofErr w:type="spellEnd"/>
+      <w:r>
+        <w:t xml:space="preserve"> af hjemmesiden. Benjamin har også kigget på, og fået image </w:t>
+      </w:r>
+      <w:proofErr w:type="spellStart"/>
+      <w:r>
+        <w:t>mapping</w:t>
+      </w:r>
+      <w:proofErr w:type="spellEnd"/>
+      <w:r>
+        <w:t xml:space="preserve"> til at virke. Benjamin har også fået det til at være skalerbart. </w:t>
+      </w:r>
+    </w:p>
+    <w:p>
+      <w:r>
+        <w:t xml:space="preserve">Jeg har </w:t>
+      </w:r>
+      <w:r>
+        <w:t>fortsat</w:t>
+      </w:r>
+      <w:r>
+        <w:t xml:space="preserve"> me</w:t>
+      </w:r>
+      <w:r>
+        <w:t xml:space="preserve">d </w:t>
+      </w:r>
+      <w:r>
+        <w:t xml:space="preserve">at få </w:t>
+      </w:r>
+      <w:proofErr w:type="spellStart"/>
+      <w:r>
+        <w:t>entity</w:t>
+      </w:r>
+      <w:proofErr w:type="spellEnd"/>
+      <w:r>
+        <w:t xml:space="preserve"> </w:t>
+      </w:r>
+      <w:proofErr w:type="spellStart"/>
+      <w:r>
+        <w:t>framework</w:t>
+      </w:r>
+      <w:proofErr w:type="spellEnd"/>
+      <w:r>
+        <w:t xml:space="preserve"> til at lave en normaliseret database. Jeg har derfor også lavet et E/R diagram, for at have et klart mål, at gå efter.</w:t>
+      </w:r>
+    </w:p>
+    <w:p/>
+    <w:p>
+      <w:pPr>
+        <w:pStyle w:val="Overskrift1"/>
+      </w:pPr>
+      <w:r>
+        <w:t>Dag 6</w:t>
+      </w:r>
+    </w:p>
+    <w:p/>
+    <w:p>
+      <w:bookmarkStart w:id="0" w:name="_GoBack"/>
+      <w:bookmarkEnd w:id="0"/>
+    </w:p>
+    <w:p/>
+    <w:p>
+      <w:r>
+        <w:t xml:space="preserve">Linksys router </w:t>
+      </w:r>
+      <w:proofErr w:type="spellStart"/>
+      <w:r>
+        <w:t>setup</w:t>
+      </w:r>
+      <w:proofErr w:type="spellEnd"/>
+    </w:p>
+    <w:p>
+      <w:r>
+        <w:t xml:space="preserve">SSID: </w:t>
+      </w:r>
+      <w:proofErr w:type="spellStart"/>
+      <w:r>
+        <w:t>WonderfulHippos</w:t>
+      </w:r>
+      <w:proofErr w:type="spellEnd"/>
+    </w:p>
+    <w:p>
+      <w:proofErr w:type="spellStart"/>
+      <w:r>
+        <w:t>Pass</w:t>
+      </w:r>
+      <w:proofErr w:type="spellEnd"/>
+      <w:r>
+        <w:t xml:space="preserve">: </w:t>
+      </w:r>
+      <w:proofErr w:type="spellStart"/>
+      <w:r>
+        <w:t>WonderfulHippos</w:t>
+      </w:r>
+      <w:proofErr w:type="spellEnd"/>
     </w:p>
     <w:p/>
     <w:p/>
@@ -261,7 +615,21 @@
         <w:rPr>
           <w:b/>
         </w:rPr>
-        <w:t>PIR (Motion detector)</w:t>
+        <w:t xml:space="preserve">PIR (Motion </w:t>
+      </w:r>
+      <w:proofErr w:type="spellStart"/>
+      <w:r>
+        <w:rPr>
+          <w:b/>
+        </w:rPr>
+        <w:t>detector</w:t>
+      </w:r>
+      <w:proofErr w:type="spellEnd"/>
+      <w:r>
+        <w:rPr>
+          <w:b/>
+        </w:rPr>
+        <w:t>)</w:t>
       </w:r>
     </w:p>
     <w:p>
@@ -270,11 +638,19 @@
           <w:lang w:val="en-US"/>
         </w:rPr>
       </w:pPr>
-      <w:r>
-        <w:rPr>
-          <w:lang w:val="en-US"/>
-        </w:rPr>
-        <w:t xml:space="preserve">Int </w:t>
+      <w:proofErr w:type="spellStart"/>
+      <w:r>
+        <w:rPr>
+          <w:lang w:val="en-US"/>
+        </w:rPr>
+        <w:t>Int</w:t>
+      </w:r>
+      <w:proofErr w:type="spellEnd"/>
+      <w:r>
+        <w:rPr>
+          <w:lang w:val="en-US"/>
+        </w:rPr>
+        <w:t xml:space="preserve"> </w:t>
       </w:r>
       <w:r>
         <w:rPr>
@@ -289,11 +665,19 @@
           <w:lang w:val="en-US"/>
         </w:rPr>
       </w:pPr>
-      <w:r>
-        <w:rPr>
-          <w:lang w:val="en-US"/>
-        </w:rPr>
-        <w:t xml:space="preserve">Int = </w:t>
+      <w:proofErr w:type="spellStart"/>
+      <w:r>
+        <w:rPr>
+          <w:lang w:val="en-US"/>
+        </w:rPr>
+        <w:t>Int</w:t>
+      </w:r>
+      <w:proofErr w:type="spellEnd"/>
+      <w:r>
+        <w:rPr>
+          <w:lang w:val="en-US"/>
+        </w:rPr>
+        <w:t xml:space="preserve"> = </w:t>
       </w:r>
       <w:r>
         <w:rPr>
@@ -315,11 +699,19 @@
           <w:lang w:val="en-US"/>
         </w:rPr>
       </w:pPr>
-      <w:r>
-        <w:rPr>
-          <w:lang w:val="en-US"/>
-        </w:rPr>
-        <w:t>Temperatur &amp; humidifier = float</w:t>
+      <w:proofErr w:type="spellStart"/>
+      <w:r>
+        <w:rPr>
+          <w:lang w:val="en-US"/>
+        </w:rPr>
+        <w:t>Temperatur</w:t>
+      </w:r>
+      <w:proofErr w:type="spellEnd"/>
+      <w:r>
+        <w:rPr>
+          <w:lang w:val="en-US"/>
+        </w:rPr>
+        <w:t xml:space="preserve"> &amp; humidifier = float</w:t>
       </w:r>
     </w:p>
     <w:p>
@@ -335,14 +727,28 @@
           <w:lang w:val="en-US"/>
         </w:rPr>
       </w:pPr>
-      <w:r>
-        <w:rPr>
-          <w:lang w:val="en-US"/>
-        </w:rPr>
-        <w:t>Photoresistor = int</w:t>
-      </w:r>
-      <w:bookmarkStart w:id="0" w:name="_GoBack"/>
-      <w:bookmarkEnd w:id="0"/>
+      <w:proofErr w:type="spellStart"/>
+      <w:r>
+        <w:rPr>
+          <w:lang w:val="en-US"/>
+        </w:rPr>
+        <w:t>Photoresistor</w:t>
+      </w:r>
+      <w:proofErr w:type="spellEnd"/>
+      <w:r>
+        <w:rPr>
+          <w:lang w:val="en-US"/>
+        </w:rPr>
+        <w:t xml:space="preserve"> = </w:t>
+      </w:r>
+      <w:proofErr w:type="spellStart"/>
+      <w:r>
+        <w:rPr>
+          <w:lang w:val="en-US"/>
+        </w:rPr>
+        <w:t>int</w:t>
+      </w:r>
+      <w:proofErr w:type="spellEnd"/>
     </w:p>
     <w:p>
       <w:pPr>

</xml_diff>

<commit_message>
Now creates database, but with weird tables
</commit_message>
<xml_diff>
--- a/Documentation/Projekt daglig rapport.docx
+++ b/Documentation/Projekt daglig rapport.docx
@@ -26,23 +26,7 @@
         <w:t xml:space="preserve"> hvilke </w:t>
       </w:r>
       <w:r>
-        <w:t xml:space="preserve">måder vi laver tingene. Vi har siddet med Arduino og </w:t>
-      </w:r>
-      <w:proofErr w:type="spellStart"/>
-      <w:r>
-        <w:t>bread</w:t>
-      </w:r>
-      <w:proofErr w:type="spellEnd"/>
-      <w:r>
-        <w:t xml:space="preserve"> </w:t>
-      </w:r>
-      <w:proofErr w:type="spellStart"/>
-      <w:r>
-        <w:t>board</w:t>
-      </w:r>
-      <w:proofErr w:type="spellEnd"/>
-      <w:r>
-        <w:t xml:space="preserve"> for at få lys til at blinke og </w:t>
+        <w:t xml:space="preserve">måder vi laver tingene. Vi har siddet med Arduino og bread board for at få lys til at blinke og </w:t>
       </w:r>
       <w:hyperlink r:id="rId4" w:history="1">
         <w:r>
@@ -53,15 +37,7 @@
         </w:r>
       </w:hyperlink>
       <w:r>
-        <w:t xml:space="preserve"> til at (næsten) smelte. Benjamin og jeg har begge fint styr på API og har derfor valgt at fokusere på </w:t>
-      </w:r>
-      <w:proofErr w:type="spellStart"/>
-      <w:r>
-        <w:t>arduinoen</w:t>
-      </w:r>
-      <w:proofErr w:type="spellEnd"/>
-      <w:r>
-        <w:t xml:space="preserve"> til at starte med. </w:t>
+        <w:t xml:space="preserve"> til at (næsten) smelte. Benjamin og jeg har begge fint styr på API og har derfor valgt at fokusere på arduinoen til at starte med. </w:t>
       </w:r>
       <w:r>
         <w:t>Vi s</w:t>
@@ -82,27 +58,14 @@
         <w:t xml:space="preserve"> den til en API.</w:t>
       </w:r>
       <w:r>
-        <w:t xml:space="preserve"> Vi løb lidt ind i problemer med at finde et </w:t>
-      </w:r>
-      <w:proofErr w:type="spellStart"/>
-      <w:r>
-        <w:t>wifi</w:t>
-      </w:r>
-      <w:proofErr w:type="spellEnd"/>
-      <w:r>
-        <w:t xml:space="preserve"> modul, og da vi så fandt et, var det</w:t>
+        <w:t xml:space="preserve"> Vi løb lidt ind i problemer med at finde et wifi modul, og da vi så fandt et, var det</w:t>
       </w:r>
       <w:r>
         <w:t xml:space="preserve"> tid til at finde ud af </w:t>
       </w:r>
       <w:r>
-        <w:t xml:space="preserve">at få den på </w:t>
-      </w:r>
-      <w:proofErr w:type="spellStart"/>
-      <w:r>
-        <w:t>wifi</w:t>
-      </w:r>
-      <w:proofErr w:type="spellEnd"/>
+        <w:t>at få den på wifi</w:t>
+      </w:r>
       <w:r>
         <w:t>.</w:t>
       </w:r>
@@ -133,141 +96,53 @@
         <w:t xml:space="preserve"> Grundet det ikke ville fungere, hvis vores ip adresse skiftede sig.</w:t>
       </w:r>
       <w:r>
-        <w:t xml:space="preserve"> Det var dog ret bøvlet med hvordan det skulle gøres, i forhold til </w:t>
-      </w:r>
-      <w:proofErr w:type="spellStart"/>
-      <w:r>
-        <w:t>efif</w:t>
-      </w:r>
-      <w:r>
-        <w:t>s</w:t>
-      </w:r>
-      <w:proofErr w:type="spellEnd"/>
+        <w:t xml:space="preserve"> Det var dog ret bøvlet med hvordan det skulle gøres, i forhold til efif</w:t>
+      </w:r>
+      <w:r>
+        <w:t xml:space="preserve">s </w:t>
+      </w:r>
+      <w:r>
+        <w:t>netværk.</w:t>
+      </w:r>
       <w:r>
         <w:t xml:space="preserve"> </w:t>
       </w:r>
       <w:r>
-        <w:t>netværk.</w:t>
+        <w:t xml:space="preserve">Benjamin og Mikkel sad og prøvede at få </w:t>
+      </w:r>
+      <w:r>
+        <w:t xml:space="preserve">sat </w:t>
+      </w:r>
+      <w:r>
+        <w:t xml:space="preserve">NAT </w:t>
+      </w:r>
+      <w:r>
+        <w:t xml:space="preserve">op, </w:t>
+      </w:r>
+      <w:r>
+        <w:t>mellem efif, og vores lokale netværk. Imens sad jeg og fik udarbejdet et rigt billede, samt kiggede</w:t>
+      </w:r>
+      <w:r>
+        <w:t xml:space="preserve"> med,</w:t>
+      </w:r>
+      <w:r>
+        <w:t xml:space="preserve"> over deres skuldre.</w:t>
+      </w:r>
+      <w:r>
+        <w:t xml:space="preserve"> Efter 1½-2 timers fejlfinding og en genstart senere, så kom vi begge på nettet uden problemer.</w:t>
       </w:r>
       <w:r>
         <w:t xml:space="preserve"> </w:t>
       </w:r>
-      <w:r>
-        <w:t xml:space="preserve">Benjamin og Mikkel sad og prøvede at få </w:t>
-      </w:r>
-      <w:r>
-        <w:t xml:space="preserve">sat </w:t>
-      </w:r>
-      <w:r>
-        <w:t xml:space="preserve">NAT </w:t>
-      </w:r>
-      <w:r>
-        <w:t xml:space="preserve">op, </w:t>
-      </w:r>
-      <w:r>
-        <w:t xml:space="preserve">mellem </w:t>
-      </w:r>
-      <w:proofErr w:type="spellStart"/>
-      <w:r>
-        <w:t>efif</w:t>
-      </w:r>
-      <w:proofErr w:type="spellEnd"/>
-      <w:r>
-        <w:t>, og vores lokale netværk. Imens sad jeg og fik udarbejdet et rigt billede, samt kiggede</w:t>
-      </w:r>
-      <w:r>
-        <w:t xml:space="preserve"> med,</w:t>
-      </w:r>
-      <w:r>
-        <w:t xml:space="preserve"> over deres skuldre.</w:t>
-      </w:r>
-      <w:r>
-        <w:t xml:space="preserve"> Efter 1½-2 timers fejlfinding og en genstart senere, så kom vi begge på nettet uden problemer.</w:t>
-      </w:r>
-      <w:r>
-        <w:t xml:space="preserve"> </w:t>
-      </w:r>
-    </w:p>
-    <w:p>
-      <w:r>
-        <w:t xml:space="preserve">Benjamin var i stand til at forbinde til min </w:t>
-      </w:r>
-      <w:proofErr w:type="spellStart"/>
-      <w:r>
-        <w:t>api</w:t>
-      </w:r>
-      <w:proofErr w:type="spellEnd"/>
-      <w:r>
-        <w:t xml:space="preserve"> over </w:t>
-      </w:r>
-      <w:proofErr w:type="spellStart"/>
-      <w:r>
-        <w:t>wifi</w:t>
-      </w:r>
-      <w:proofErr w:type="spellEnd"/>
-      <w:r>
-        <w:t xml:space="preserve"> uden problemer, men </w:t>
-      </w:r>
-      <w:proofErr w:type="spellStart"/>
-      <w:r>
-        <w:t>arduinoen</w:t>
-      </w:r>
-      <w:proofErr w:type="spellEnd"/>
-      <w:r>
-        <w:t xml:space="preserve"> ville ikke. </w:t>
-      </w:r>
-    </w:p>
-    <w:p>
-      <w:r>
-        <w:t xml:space="preserve">Efter at have prøvet flere forskellige løsninger, er vi kommet frem til at vi vil køre det over </w:t>
-      </w:r>
-      <w:proofErr w:type="spellStart"/>
-      <w:r>
-        <w:t>ethernet</w:t>
-      </w:r>
-      <w:proofErr w:type="spellEnd"/>
-      <w:r>
-        <w:t xml:space="preserve"> i stedet. Vi har prøvet at fejlfinde, også på flere forskellige </w:t>
-      </w:r>
-      <w:proofErr w:type="spellStart"/>
-      <w:r>
-        <w:t>libraries</w:t>
-      </w:r>
-      <w:proofErr w:type="spellEnd"/>
-      <w:r>
-        <w:t xml:space="preserve">. Vi har også prøvet at udskifte vores </w:t>
-      </w:r>
-      <w:proofErr w:type="spellStart"/>
-      <w:r>
-        <w:t>arduino</w:t>
-      </w:r>
-      <w:proofErr w:type="spellEnd"/>
-      <w:r>
-        <w:t xml:space="preserve">, hvilket hjalp på det daværende problem, men ikke kunne løse det næste i rækken. Vi vil prøve at sende </w:t>
-      </w:r>
-      <w:proofErr w:type="spellStart"/>
-      <w:r>
-        <w:t>get</w:t>
-      </w:r>
-      <w:proofErr w:type="spellEnd"/>
-      <w:r>
-        <w:t xml:space="preserve">/post </w:t>
-      </w:r>
-      <w:proofErr w:type="spellStart"/>
-      <w:r>
-        <w:t>requests</w:t>
-      </w:r>
-      <w:proofErr w:type="spellEnd"/>
-      <w:r>
-        <w:t xml:space="preserve"> over </w:t>
-      </w:r>
-      <w:proofErr w:type="spellStart"/>
-      <w:r>
-        <w:t>ethernet</w:t>
-      </w:r>
-      <w:proofErr w:type="spellEnd"/>
-      <w:r>
-        <w:t xml:space="preserve"> i stedet for nu.</w:t>
+    </w:p>
+    <w:p>
+      <w:r>
+        <w:t xml:space="preserve">Benjamin var i stand til at forbinde til min api over wifi uden problemer, men arduinoen ville ikke. </w:t>
+      </w:r>
+    </w:p>
+    <w:p>
+      <w:r>
+        <w:t>Efter at have prøvet flere forskellige løsninger, er vi kommet frem til at vi vil køre det over ethernet i stedet. Vi har prøvet at fejlfinde, også på flere forskellige libraries. Vi har også prøvet at udskifte vores arduino, hvilket hjalp på det daværende problem, men ikke kunne løse det næste i rækken. Vi vil prøve at sende get/post requests over ethernet i stedet for nu.</w:t>
       </w:r>
     </w:p>
     <w:p/>
@@ -286,109 +161,17 @@
       <w:r>
         <w:t>opstod der en ”</w:t>
       </w:r>
-      <w:proofErr w:type="spellStart"/>
       <w:r>
         <w:rPr>
           <w:b/>
         </w:rPr>
-        <w:t>unable</w:t>
-      </w:r>
-      <w:proofErr w:type="spellEnd"/>
-      <w:r>
-        <w:rPr>
-          <w:b/>
-        </w:rPr>
-        <w:t xml:space="preserve"> to </w:t>
-      </w:r>
-      <w:proofErr w:type="spellStart"/>
-      <w:r>
-        <w:rPr>
-          <w:b/>
-        </w:rPr>
-        <w:t>connect</w:t>
-      </w:r>
-      <w:proofErr w:type="spellEnd"/>
-      <w:r>
-        <w:rPr>
-          <w:b/>
-        </w:rPr>
-        <w:t xml:space="preserve"> to web server </w:t>
-      </w:r>
-      <w:proofErr w:type="spellStart"/>
-      <w:r>
-        <w:rPr>
-          <w:b/>
-        </w:rPr>
-        <w:t>iis</w:t>
-      </w:r>
-      <w:proofErr w:type="spellEnd"/>
-      <w:r>
-        <w:rPr>
-          <w:b/>
-        </w:rPr>
-        <w:t xml:space="preserve"> </w:t>
-      </w:r>
-      <w:proofErr w:type="spellStart"/>
-      <w:r>
-        <w:rPr>
-          <w:b/>
-        </w:rPr>
-        <w:t>express</w:t>
-      </w:r>
-      <w:proofErr w:type="spellEnd"/>
-      <w:r>
-        <w:t xml:space="preserve">” fejl. Denne her tog lidt tid at fikse, men vi gik ind i IIS Express menuen nede i hjørnet. Her kunne vi finde alle tidligere og nuværende porte samt ip adresser vi brugte. Vi kom igennem til </w:t>
-      </w:r>
-      <w:proofErr w:type="spellStart"/>
-      <w:r>
-        <w:t>api’en</w:t>
-      </w:r>
-      <w:proofErr w:type="spellEnd"/>
-      <w:r>
-        <w:t xml:space="preserve"> med </w:t>
-      </w:r>
-      <w:proofErr w:type="spellStart"/>
-      <w:r>
-        <w:t>arduinoen</w:t>
-      </w:r>
-      <w:proofErr w:type="spellEnd"/>
-      <w:r>
-        <w:t xml:space="preserve">, da vi slog </w:t>
-      </w:r>
-      <w:proofErr w:type="spellStart"/>
-      <w:r>
-        <w:t>https</w:t>
-      </w:r>
-      <w:proofErr w:type="spellEnd"/>
-      <w:r>
-        <w:t xml:space="preserve"> </w:t>
-      </w:r>
-      <w:proofErr w:type="spellStart"/>
-      <w:r>
-        <w:t>redirects</w:t>
-      </w:r>
-      <w:proofErr w:type="spellEnd"/>
-      <w:r>
-        <w:t xml:space="preserve"> fra, inde i vores </w:t>
-      </w:r>
-      <w:proofErr w:type="spellStart"/>
-      <w:r>
-        <w:t>startup.cs</w:t>
-      </w:r>
-      <w:proofErr w:type="spellEnd"/>
-      <w:r>
-        <w:t xml:space="preserve"> fil. Vi har også valgt hvilke data vi vil måle på; luft fugtighed, bevægelse, lys og temperatur. </w:t>
-      </w:r>
-      <w:r>
-        <w:t xml:space="preserve">Vi brugte det sidste af dagen på, at teste hvordan de forskellige komponenter udstillede </w:t>
-      </w:r>
-      <w:proofErr w:type="spellStart"/>
-      <w:r>
-        <w:t>dataen</w:t>
-      </w:r>
-      <w:proofErr w:type="spellEnd"/>
-      <w:r>
-        <w:t>.</w:t>
+        <w:t>unable to connect to web server iis express</w:t>
+      </w:r>
+      <w:r>
+        <w:t xml:space="preserve">” fejl. Denne her tog lidt tid at fikse, men vi gik ind i IIS Express menuen nede i hjørnet. Her kunne vi finde alle tidligere og nuværende porte samt ip adresser vi brugte. Vi kom igennem til api’en med arduinoen, da vi slog https redirects fra, inde i vores startup.cs fil. Vi har også valgt hvilke data vi vil måle på; luft fugtighed, bevægelse, lys og temperatur. </w:t>
+      </w:r>
+      <w:r>
+        <w:t>Vi brugte det sidste af dagen på, at teste hvordan de forskellige komponenter udstillede dataen.</w:t>
       </w:r>
     </w:p>
     <w:p>
@@ -445,42 +228,22 @@
     <w:p/>
     <w:p>
       <w:r>
-        <w:t xml:space="preserve">I dag har vi begge siddet hjemme og lavet hvert vores research. Jeg har siddet med </w:t>
-      </w:r>
-      <w:proofErr w:type="spellStart"/>
-      <w:r>
-        <w:t>entity</w:t>
-      </w:r>
-      <w:proofErr w:type="spellEnd"/>
-      <w:r>
-        <w:t xml:space="preserve"> </w:t>
-      </w:r>
-      <w:proofErr w:type="spellStart"/>
-      <w:r>
-        <w:t>framework</w:t>
-      </w:r>
-      <w:proofErr w:type="spellEnd"/>
-      <w:r>
-        <w:t>, og Benj</w:t>
-      </w:r>
-      <w:r>
-        <w:t xml:space="preserve">amin med </w:t>
-      </w:r>
-      <w:proofErr w:type="spellStart"/>
-      <w:r>
-        <w:t>angular</w:t>
-      </w:r>
-      <w:proofErr w:type="spellEnd"/>
-      <w:r>
-        <w:t xml:space="preserve">/image </w:t>
-      </w:r>
-      <w:proofErr w:type="spellStart"/>
-      <w:r>
-        <w:t>mapping</w:t>
-      </w:r>
-      <w:proofErr w:type="spellEnd"/>
-      <w:r>
-        <w:t>.</w:t>
+        <w:t>I dag har vi begge siddet hjemme og lavet hvert vores research.</w:t>
+      </w:r>
+      <w:r>
+        <w:t xml:space="preserve"> Vi havde den forhenværende dag, siddet og aftalt hvilke emner, vi skulle undersøge. </w:t>
+      </w:r>
+      <w:r>
+        <w:t xml:space="preserve"> Jeg har siddet med</w:t>
+      </w:r>
+      <w:r>
+        <w:t xml:space="preserve"> videoer omkring</w:t>
+      </w:r>
+      <w:r>
+        <w:t xml:space="preserve"> entity framework, og Benj</w:t>
+      </w:r>
+      <w:r>
+        <w:t>amin med angular/image mapping.</w:t>
       </w:r>
     </w:p>
     <w:p>
@@ -494,23 +257,7 @@
     <w:p/>
     <w:p>
       <w:r>
-        <w:t xml:space="preserve">Benjamin og jeg har siddet med fordelt arbejde i dag. Jeg har siddet med at lave et klasse diagram, mens Benjamin har lavet et </w:t>
-      </w:r>
-      <w:proofErr w:type="spellStart"/>
-      <w:r>
-        <w:t>mockup</w:t>
-      </w:r>
-      <w:proofErr w:type="spellEnd"/>
-      <w:r>
-        <w:t xml:space="preserve"> af hjemmesiden. Benjamin har også kigget på, og fået image </w:t>
-      </w:r>
-      <w:proofErr w:type="spellStart"/>
-      <w:r>
-        <w:t>mapping</w:t>
-      </w:r>
-      <w:proofErr w:type="spellEnd"/>
-      <w:r>
-        <w:t xml:space="preserve"> til at virke. Benjamin har også fået det til at være skalerbart. </w:t>
+        <w:t xml:space="preserve">Benjamin og jeg har siddet med fordelt arbejde i dag. Jeg har siddet med at lave et klasse diagram, mens Benjamin har lavet et mockup af hjemmesiden. Benjamin har også kigget på, og fået image mapping til at virke. Benjamin har også fået det til at være skalerbart. </w:t>
       </w:r>
     </w:p>
     <w:p>
@@ -527,23 +274,7 @@
         <w:t xml:space="preserve">d </w:t>
       </w:r>
       <w:r>
-        <w:t xml:space="preserve">at få </w:t>
-      </w:r>
-      <w:proofErr w:type="spellStart"/>
-      <w:r>
-        <w:t>entity</w:t>
-      </w:r>
-      <w:proofErr w:type="spellEnd"/>
-      <w:r>
-        <w:t xml:space="preserve"> </w:t>
-      </w:r>
-      <w:proofErr w:type="spellStart"/>
-      <w:r>
-        <w:t>framework</w:t>
-      </w:r>
-      <w:proofErr w:type="spellEnd"/>
-      <w:r>
-        <w:t xml:space="preserve"> til at lave en normaliseret database. Jeg har derfor også lavet et E/R diagram, for at have et klart mål, at gå efter.</w:t>
+        <w:t>at få entity framework til at lave en normaliseret database. Jeg har derfor også lavet et E/R diagram, for at have et klart mål, at gå efter.</w:t>
       </w:r>
     </w:p>
     <w:p/>
@@ -557,44 +288,48 @@
     </w:p>
     <w:p/>
     <w:p>
+      <w:r>
+        <w:t>Vi har nu mulighed for at POST data til vores api. Vi har også valgt at fjerne motion detektoren igen. Dette er grundet at den ville skulle have sin egen tråd, hvis den skulle gøre optimalt. Hvis vi delayer med 2 minutter, men den opfanger bevægelse ved minut 1, hvordan får vi det ud på en delayed thread? Dette ville blive en større logik som skulle udføres på arduionen, som vi har taget beslutningen sammen om at droppe.</w:t>
+      </w:r>
+      <w:r>
+        <w:t xml:space="preserve"> Vi har fået alle 3 komponenter på, og kan sende det over et post request, med querystring.</w:t>
+      </w:r>
+    </w:p>
+    <w:p/>
+    <w:p>
+      <w:pPr>
+        <w:pStyle w:val="Overskrift1"/>
+      </w:pPr>
+      <w:r>
+        <w:t>Dag 7</w:t>
+      </w:r>
+    </w:p>
+    <w:p/>
+    <w:p>
+      <w:pPr>
+        <w:pStyle w:val="Overskrift1"/>
+      </w:pPr>
+      <w:r>
+        <w:t>Dag 8</w:t>
+      </w:r>
       <w:bookmarkStart w:id="0" w:name="_GoBack"/>
       <w:bookmarkEnd w:id="0"/>
     </w:p>
     <w:p/>
     <w:p>
       <w:r>
-        <w:t xml:space="preserve">Linksys router </w:t>
-      </w:r>
-      <w:proofErr w:type="spellStart"/>
-      <w:r>
-        <w:t>setup</w:t>
-      </w:r>
-      <w:proofErr w:type="spellEnd"/>
-    </w:p>
-    <w:p>
-      <w:r>
-        <w:t xml:space="preserve">SSID: </w:t>
-      </w:r>
-      <w:proofErr w:type="spellStart"/>
-      <w:r>
-        <w:t>WonderfulHippos</w:t>
-      </w:r>
-      <w:proofErr w:type="spellEnd"/>
-    </w:p>
-    <w:p>
-      <w:proofErr w:type="spellStart"/>
-      <w:r>
-        <w:t>Pass</w:t>
-      </w:r>
-      <w:proofErr w:type="spellEnd"/>
-      <w:r>
-        <w:t xml:space="preserve">: </w:t>
-      </w:r>
-      <w:proofErr w:type="spellStart"/>
-      <w:r>
-        <w:t>WonderfulHippos</w:t>
-      </w:r>
-      <w:proofErr w:type="spellEnd"/>
+        <w:t>Linksys router setup</w:t>
+      </w:r>
+    </w:p>
+    <w:p>
+      <w:r>
+        <w:t>SSID: WonderfulHippos</w:t>
+      </w:r>
+    </w:p>
+    <w:p>
+      <w:r>
+        <w:t>Pass: WonderfulHippos</w:t>
+      </w:r>
     </w:p>
     <w:p/>
     <w:p/>
@@ -615,21 +350,8 @@
         <w:rPr>
           <w:b/>
         </w:rPr>
-        <w:t xml:space="preserve">PIR (Motion </w:t>
-      </w:r>
-      <w:proofErr w:type="spellStart"/>
-      <w:r>
-        <w:rPr>
-          <w:b/>
-        </w:rPr>
-        <w:t>detector</w:t>
-      </w:r>
-      <w:proofErr w:type="spellEnd"/>
-      <w:r>
-        <w:rPr>
-          <w:b/>
-        </w:rPr>
-        <w:t>)</w:t>
+        <w:lastRenderedPageBreak/>
+        <w:t>PIR (Motion detector)</w:t>
       </w:r>
     </w:p>
     <w:p>
@@ -638,60 +360,57 @@
           <w:lang w:val="en-US"/>
         </w:rPr>
       </w:pPr>
-      <w:proofErr w:type="spellStart"/>
       <w:r>
         <w:rPr>
           <w:lang w:val="en-US"/>
         </w:rPr>
-        <w:t>Int</w:t>
-      </w:r>
-      <w:proofErr w:type="spellEnd"/>
+        <w:t xml:space="preserve">Int </w:t>
+      </w:r>
       <w:r>
         <w:rPr>
           <w:lang w:val="en-US"/>
         </w:rPr>
-        <w:t xml:space="preserve"> </w:t>
-      </w:r>
-      <w:r>
+        <w:t>= Motion detected</w:t>
+      </w:r>
+    </w:p>
+    <w:p>
+      <w:pPr>
         <w:rPr>
           <w:lang w:val="en-US"/>
         </w:rPr>
-        <w:t>= Motion detected</w:t>
-      </w:r>
-    </w:p>
-    <w:p>
-      <w:pPr>
+      </w:pPr>
+      <w:r>
         <w:rPr>
           <w:lang w:val="en-US"/>
         </w:rPr>
-      </w:pPr>
-      <w:proofErr w:type="spellStart"/>
+        <w:t xml:space="preserve">Int = </w:t>
+      </w:r>
       <w:r>
         <w:rPr>
           <w:lang w:val="en-US"/>
         </w:rPr>
-        <w:t>Int</w:t>
-      </w:r>
-      <w:proofErr w:type="spellEnd"/>
-      <w:r>
+        <w:t>Motion ended</w:t>
+      </w:r>
+    </w:p>
+    <w:p>
+      <w:pPr>
         <w:rPr>
           <w:lang w:val="en-US"/>
         </w:rPr>
-        <w:t xml:space="preserve"> = </w:t>
-      </w:r>
-      <w:r>
+      </w:pPr>
+    </w:p>
+    <w:p>
+      <w:pPr>
         <w:rPr>
           <w:lang w:val="en-US"/>
         </w:rPr>
-        <w:t>Motion ended</w:t>
-      </w:r>
-    </w:p>
-    <w:p>
-      <w:pPr>
+      </w:pPr>
+      <w:r>
         <w:rPr>
           <w:lang w:val="en-US"/>
         </w:rPr>
-      </w:pPr>
+        <w:t>Temperatur &amp; humidifier = float</w:t>
+      </w:r>
     </w:p>
     <w:p>
       <w:pPr>
@@ -699,56 +418,19 @@
           <w:lang w:val="en-US"/>
         </w:rPr>
       </w:pPr>
-      <w:proofErr w:type="spellStart"/>
-      <w:r>
+    </w:p>
+    <w:p>
+      <w:pPr>
         <w:rPr>
           <w:lang w:val="en-US"/>
         </w:rPr>
-        <w:t>Temperatur</w:t>
-      </w:r>
-      <w:proofErr w:type="spellEnd"/>
+      </w:pPr>
       <w:r>
         <w:rPr>
           <w:lang w:val="en-US"/>
         </w:rPr>
-        <w:t xml:space="preserve"> &amp; humidifier = float</w:t>
-      </w:r>
-    </w:p>
-    <w:p>
-      <w:pPr>
-        <w:rPr>
-          <w:lang w:val="en-US"/>
-        </w:rPr>
-      </w:pPr>
-    </w:p>
-    <w:p>
-      <w:pPr>
-        <w:rPr>
-          <w:lang w:val="en-US"/>
-        </w:rPr>
-      </w:pPr>
-      <w:proofErr w:type="spellStart"/>
-      <w:r>
-        <w:rPr>
-          <w:lang w:val="en-US"/>
-        </w:rPr>
-        <w:t>Photoresistor</w:t>
-      </w:r>
-      <w:proofErr w:type="spellEnd"/>
-      <w:r>
-        <w:rPr>
-          <w:lang w:val="en-US"/>
-        </w:rPr>
-        <w:t xml:space="preserve"> = </w:t>
-      </w:r>
-      <w:proofErr w:type="spellStart"/>
-      <w:r>
-        <w:rPr>
-          <w:lang w:val="en-US"/>
-        </w:rPr>
-        <w:t>int</w:t>
-      </w:r>
-      <w:proofErr w:type="spellEnd"/>
+        <w:t>Photoresistor = int</w:t>
+      </w:r>
     </w:p>
     <w:p>
       <w:pPr>

</xml_diff>

<commit_message>
Working on GET endpoints
</commit_message>
<xml_diff>
--- a/Documentation/Projekt daglig rapport.docx
+++ b/Documentation/Projekt daglig rapport.docx
@@ -309,8 +309,6 @@
       <w:r>
         <w:t xml:space="preserve">så </w:t>
       </w:r>
-      <w:bookmarkStart w:id="0" w:name="_GoBack"/>
-      <w:bookmarkEnd w:id="0"/>
       <w:r>
         <w:t>ud? Dette ville blive en større logik som skulle udføres på arduionen, som vi har taget beslutningen sammen om at droppe.</w:t>
       </w:r>
@@ -446,155 +444,36 @@
       <w:r>
         <w:t xml:space="preserve"> Jeg har rettet lidt i klassediagrammet</w:t>
       </w:r>
+      <w:r>
+        <w:t>.</w:t>
+      </w:r>
     </w:p>
     <w:p/>
+    <w:p>
+      <w:pPr>
+        <w:pStyle w:val="Overskrift1"/>
+      </w:pPr>
+      <w:r>
+        <w:t>Dag 9</w:t>
+      </w:r>
+    </w:p>
     <w:p/>
     <w:p>
       <w:r>
-        <w:t>Linksys router setup</w:t>
-      </w:r>
-    </w:p>
-    <w:p>
-      <w:r>
-        <w:t>SSID: WonderfulHippos</w:t>
-      </w:r>
-    </w:p>
-    <w:p>
-      <w:r>
-        <w:t>Pass: WonderfulHippos</w:t>
-      </w:r>
-    </w:p>
-    <w:p/>
-    <w:p>
-      <w:r>
-        <w:t>Data vi kan hive ud</w:t>
-      </w:r>
-    </w:p>
-    <w:p/>
-    <w:p>
-      <w:pPr>
-        <w:rPr>
-          <w:b/>
-        </w:rPr>
-      </w:pPr>
-      <w:r>
-        <w:rPr>
-          <w:b/>
-        </w:rPr>
-        <w:t>PIR (Motion detector)</w:t>
-      </w:r>
-    </w:p>
-    <w:p>
-      <w:pPr>
-        <w:rPr>
-          <w:lang w:val="en-US"/>
-        </w:rPr>
-      </w:pPr>
-      <w:r>
-        <w:rPr>
-          <w:lang w:val="en-US"/>
-        </w:rPr>
-        <w:t xml:space="preserve">Int </w:t>
-      </w:r>
-      <w:r>
-        <w:rPr>
-          <w:lang w:val="en-US"/>
-        </w:rPr>
-        <w:t>= Motion detected</w:t>
-      </w:r>
-    </w:p>
-    <w:p>
-      <w:pPr>
-        <w:rPr>
-          <w:lang w:val="en-US"/>
-        </w:rPr>
-      </w:pPr>
-      <w:r>
-        <w:rPr>
-          <w:lang w:val="en-US"/>
-        </w:rPr>
-        <w:t xml:space="preserve">Int = </w:t>
-      </w:r>
-      <w:r>
-        <w:rPr>
-          <w:lang w:val="en-US"/>
-        </w:rPr>
-        <w:t>Motion ended</w:t>
-      </w:r>
-    </w:p>
-    <w:p>
-      <w:pPr>
-        <w:rPr>
-          <w:lang w:val="en-US"/>
-        </w:rPr>
-      </w:pPr>
-    </w:p>
-    <w:p>
-      <w:pPr>
-        <w:rPr>
-          <w:lang w:val="en-US"/>
-        </w:rPr>
-      </w:pPr>
-      <w:r>
-        <w:rPr>
-          <w:lang w:val="en-US"/>
-        </w:rPr>
-        <w:t>Temperatur &amp; humidifier = float</w:t>
-      </w:r>
-    </w:p>
-    <w:p>
-      <w:pPr>
-        <w:rPr>
-          <w:lang w:val="en-US"/>
-        </w:rPr>
-      </w:pPr>
-    </w:p>
-    <w:p>
-      <w:pPr>
-        <w:rPr>
-          <w:lang w:val="en-US"/>
-        </w:rPr>
-      </w:pPr>
-      <w:r>
-        <w:rPr>
-          <w:lang w:val="en-US"/>
-        </w:rPr>
-        <w:t>Photoresistor = int</w:t>
-      </w:r>
-    </w:p>
-    <w:p>
-      <w:pPr>
-        <w:rPr>
-          <w:lang w:val="en-US"/>
-        </w:rPr>
-      </w:pPr>
-    </w:p>
-    <w:p>
-      <w:pPr>
-        <w:rPr>
-          <w:lang w:val="en-US"/>
-        </w:rPr>
-      </w:pPr>
-    </w:p>
-    <w:p>
-      <w:pPr>
-        <w:rPr>
-          <w:lang w:val="en-US"/>
-        </w:rPr>
-      </w:pPr>
-    </w:p>
-    <w:p>
-      <w:pPr>
-        <w:rPr>
-          <w:lang w:val="en-US"/>
-        </w:rPr>
-      </w:pPr>
-      <w:r>
-        <w:rPr>
-          <w:lang w:val="en-US"/>
-        </w:rPr>
-        <w:br w:type="page"/>
-      </w:r>
+        <w:t>Vi har finaliseret elementer. Arduionen poster med delay dens data. Der er blevet oprettet en trigger til at slette gammel data. Vi kan hente ting fra api’en til front-end i angular og dokumentation er blevet færdiggjort.</w:t>
+      </w:r>
+      <w:bookmarkStart w:id="0" w:name="_GoBack"/>
+      <w:bookmarkEnd w:id="0"/>
+    </w:p>
+    <w:p>
+      <w:pPr>
+        <w:rPr>
+          <w:rFonts w:asciiTheme="majorHAnsi" w:eastAsiaTheme="majorEastAsia" w:hAnsiTheme="majorHAnsi" w:cstheme="majorBidi"/>
+          <w:color w:val="2E74B5" w:themeColor="accent1" w:themeShade="BF"/>
+          <w:sz w:val="32"/>
+          <w:szCs w:val="32"/>
+        </w:rPr>
+      </w:pPr>
     </w:p>
     <w:p>
       <w:pPr>
@@ -607,7 +486,6 @@
         <w:rPr>
           <w:lang w:val="en-US"/>
         </w:rPr>
-        <w:lastRenderedPageBreak/>
         <w:t>L</w:t>
       </w:r>
       <w:r>
@@ -620,12 +498,24 @@
     <w:p>
       <w:pPr>
         <w:pStyle w:val="Overskrift2"/>
-      </w:pPr>
-      <w:r>
+        <w:rPr>
+          <w:lang w:val="en-US"/>
+        </w:rPr>
+      </w:pPr>
+      <w:r>
+        <w:rPr>
+          <w:lang w:val="en-US"/>
+        </w:rPr>
         <w:t>Shadow properties</w:t>
       </w:r>
     </w:p>
-    <w:p/>
+    <w:p>
+      <w:pPr>
+        <w:rPr>
+          <w:lang w:val="en-US"/>
+        </w:rPr>
+      </w:pPr>
+    </w:p>
     <w:p>
       <w:hyperlink r:id="rId6" w:history="1">
         <w:r>
@@ -704,17 +594,11 @@
           <w:lang w:val="en-US"/>
         </w:rPr>
       </w:pPr>
-    </w:p>
-    <w:p>
-      <w:pPr>
-        <w:rPr>
-          <w:lang w:val="en-US"/>
-        </w:rPr>
-      </w:pPr>
       <w:hyperlink r:id="rId10" w:history="1">
         <w:r>
           <w:rPr>
             <w:rStyle w:val="Hyperlink"/>
+            <w:lang w:val="en-US"/>
           </w:rPr>
           <w:t>https://docs.microsoft.com/en-us/ef/core/modeling/relationships?tabs=data-annotations%2Cfluent-api-simple-key%2Csimple-key</w:t>
         </w:r>
@@ -746,9 +630,234 @@
     <w:p>
       <w:pPr>
         <w:rPr>
-          <w:lang w:val="en-US"/>
-        </w:rPr>
-      </w:pPr>
+          <w:rFonts w:asciiTheme="majorHAnsi" w:eastAsiaTheme="majorEastAsia" w:hAnsiTheme="majorHAnsi" w:cstheme="majorBidi"/>
+          <w:color w:val="2E74B5" w:themeColor="accent1" w:themeShade="BF"/>
+          <w:sz w:val="26"/>
+          <w:szCs w:val="26"/>
+          <w:lang w:val="en-US"/>
+        </w:rPr>
+      </w:pPr>
+      <w:r>
+        <w:rPr>
+          <w:lang w:val="en-US"/>
+        </w:rPr>
+        <w:br w:type="page"/>
+      </w:r>
+    </w:p>
+    <w:p>
+      <w:pPr>
+        <w:pStyle w:val="Overskrift2"/>
+        <w:rPr>
+          <w:lang w:val="en-US"/>
+        </w:rPr>
+      </w:pPr>
+      <w:r>
+        <w:rPr>
+          <w:lang w:val="en-US"/>
+        </w:rPr>
+        <w:lastRenderedPageBreak/>
+        <w:t>Database Trigger</w:t>
+      </w:r>
+    </w:p>
+    <w:p>
+      <w:pPr>
+        <w:rPr>
+          <w:lang w:val="en-US"/>
+        </w:rPr>
+      </w:pPr>
+      <w:r>
+        <w:rPr>
+          <w:lang w:val="en-US"/>
+        </w:rPr>
+        <w:drawing>
+          <wp:inline distT="0" distB="0" distL="0" distR="0" wp14:anchorId="0AD253DD" wp14:editId="1EA8117A">
+            <wp:extent cx="6120130" cy="1216025"/>
+            <wp:effectExtent l="0" t="0" r="0" b="3175"/>
+            <wp:docPr id="2" name="Billede 2"/>
+            <wp:cNvGraphicFramePr>
+              <a:graphicFrameLocks xmlns:a="http://schemas.openxmlformats.org/drawingml/2006/main" noChangeAspect="1"/>
+            </wp:cNvGraphicFramePr>
+            <a:graphic xmlns:a="http://schemas.openxmlformats.org/drawingml/2006/main">
+              <a:graphicData uri="http://schemas.openxmlformats.org/drawingml/2006/picture">
+                <pic:pic xmlns:pic="http://schemas.openxmlformats.org/drawingml/2006/picture">
+                  <pic:nvPicPr>
+                    <pic:cNvPr id="1" name=""/>
+                    <pic:cNvPicPr/>
+                  </pic:nvPicPr>
+                  <pic:blipFill>
+                    <a:blip r:embed="rId12"/>
+                    <a:stretch>
+                      <a:fillRect/>
+                    </a:stretch>
+                  </pic:blipFill>
+                  <pic:spPr>
+                    <a:xfrm>
+                      <a:off x="0" y="0"/>
+                      <a:ext cx="6120130" cy="1216025"/>
+                    </a:xfrm>
+                    <a:prstGeom prst="rect">
+                      <a:avLst/>
+                    </a:prstGeom>
+                  </pic:spPr>
+                </pic:pic>
+              </a:graphicData>
+            </a:graphic>
+          </wp:inline>
+        </w:drawing>
+      </w:r>
+    </w:p>
+    <w:p>
+      <w:pPr>
+        <w:pStyle w:val="Overskrift2"/>
+        <w:rPr>
+          <w:lang w:val="en-US"/>
+        </w:rPr>
+      </w:pPr>
+      <w:r>
+        <w:rPr>
+          <w:lang w:val="en-US"/>
+        </w:rPr>
+        <w:t>Router configuration</w:t>
+      </w:r>
+    </w:p>
+    <w:p>
+      <w:pPr>
+        <w:rPr>
+          <w:lang w:val="en-US"/>
+        </w:rPr>
+      </w:pPr>
+      <w:r>
+        <w:rPr>
+          <w:lang w:val="en-US"/>
+        </w:rPr>
+        <w:t>Linksys router setup</w:t>
+      </w:r>
+    </w:p>
+    <w:p>
+      <w:pPr>
+        <w:rPr>
+          <w:lang w:val="en-US"/>
+        </w:rPr>
+      </w:pPr>
+      <w:r>
+        <w:rPr>
+          <w:lang w:val="en-US"/>
+        </w:rPr>
+        <w:t>SSID: WonderfulHippos</w:t>
+      </w:r>
+    </w:p>
+    <w:p>
+      <w:pPr>
+        <w:rPr>
+          <w:lang w:val="en-US"/>
+        </w:rPr>
+      </w:pPr>
+      <w:r>
+        <w:rPr>
+          <w:lang w:val="en-US"/>
+        </w:rPr>
+        <w:t>Pass: WonderfulHippos</w:t>
+      </w:r>
+    </w:p>
+    <w:p>
+      <w:pPr>
+        <w:rPr>
+          <w:lang w:val="en-US"/>
+        </w:rPr>
+      </w:pPr>
+      <w:r>
+        <w:rPr>
+          <w:lang w:val="en-US"/>
+        </w:rPr>
+        <w:t>DHCP: Off</w:t>
+      </w:r>
+    </w:p>
+    <w:p>
+      <w:pPr>
+        <w:pStyle w:val="Overskrift2"/>
+      </w:pPr>
+      <w:r>
+        <w:t>Data vi kan hive ud</w:t>
+      </w:r>
+    </w:p>
+    <w:p>
+      <w:pPr>
+        <w:rPr>
+          <w:b/>
+          <w:lang w:val="en-US"/>
+        </w:rPr>
+      </w:pPr>
+      <w:r>
+        <w:rPr>
+          <w:b/>
+          <w:lang w:val="en-US"/>
+        </w:rPr>
+        <w:t>PIR (Motion detector) (not used)</w:t>
+      </w:r>
+    </w:p>
+    <w:p>
+      <w:pPr>
+        <w:rPr>
+          <w:lang w:val="en-US"/>
+        </w:rPr>
+      </w:pPr>
+      <w:r>
+        <w:rPr>
+          <w:lang w:val="en-US"/>
+        </w:rPr>
+        <w:t>Motion detected</w:t>
+      </w:r>
+      <w:r>
+        <w:rPr>
+          <w:lang w:val="en-US"/>
+        </w:rPr>
+        <w:t xml:space="preserve"> = int (not used)</w:t>
+      </w:r>
+    </w:p>
+    <w:p>
+      <w:pPr>
+        <w:rPr>
+          <w:lang w:val="en-US"/>
+        </w:rPr>
+      </w:pPr>
+      <w:r>
+        <w:rPr>
+          <w:lang w:val="en-US"/>
+        </w:rPr>
+        <w:t>Motion ended</w:t>
+      </w:r>
+      <w:r>
+        <w:rPr>
+          <w:lang w:val="en-US"/>
+        </w:rPr>
+        <w:t xml:space="preserve"> = int (not used)</w:t>
+      </w:r>
+    </w:p>
+    <w:p>
+      <w:pPr>
+        <w:rPr>
+          <w:lang w:val="en-US"/>
+        </w:rPr>
+      </w:pPr>
+      <w:r>
+        <w:rPr>
+          <w:lang w:val="en-US"/>
+        </w:rPr>
+        <w:t>Temperatur &amp; humidifier = float</w:t>
+      </w:r>
+    </w:p>
+    <w:p>
+      <w:pPr>
+        <w:rPr>
+          <w:lang w:val="en-US"/>
+        </w:rPr>
+      </w:pPr>
+      <w:r>
+        <w:rPr>
+          <w:lang w:val="en-US"/>
+        </w:rPr>
+        <w:t>Photoresistor = int</w:t>
+      </w:r>
     </w:p>
     <w:p>
       <w:pPr>

</xml_diff>

<commit_message>
Pls don't break. Added comments to controllers
</commit_message>
<xml_diff>
--- a/Documentation/Projekt daglig rapport.docx
+++ b/Documentation/Projekt daglig rapport.docx
@@ -26,7 +26,23 @@
         <w:t xml:space="preserve"> hvilke </w:t>
       </w:r>
       <w:r>
-        <w:t xml:space="preserve">måder vi laver tingene. Vi har siddet med Arduino og bread board for at få lys til at blinke og </w:t>
+        <w:t xml:space="preserve">måder vi laver tingene. Vi har siddet med Arduino og </w:t>
+      </w:r>
+      <w:proofErr w:type="spellStart"/>
+      <w:r>
+        <w:t>bread</w:t>
+      </w:r>
+      <w:proofErr w:type="spellEnd"/>
+      <w:r>
+        <w:t xml:space="preserve"> </w:t>
+      </w:r>
+      <w:proofErr w:type="spellStart"/>
+      <w:r>
+        <w:t>board</w:t>
+      </w:r>
+      <w:proofErr w:type="spellEnd"/>
+      <w:r>
+        <w:t xml:space="preserve"> for at få lys til at blinke og </w:t>
       </w:r>
       <w:hyperlink r:id="rId4" w:history="1">
         <w:r>
@@ -37,7 +53,15 @@
         </w:r>
       </w:hyperlink>
       <w:r>
-        <w:t xml:space="preserve"> til at (næsten) smelte. Benjamin og jeg har begge fint styr på API og har derfor valgt at fokusere på arduinoen til at starte med. </w:t>
+        <w:t xml:space="preserve"> til at (næsten) smelte. Benjamin og jeg har begge fint styr på API og har derfor valgt at fokusere på </w:t>
+      </w:r>
+      <w:proofErr w:type="spellStart"/>
+      <w:r>
+        <w:t>arduinoen</w:t>
+      </w:r>
+      <w:proofErr w:type="spellEnd"/>
+      <w:r>
+        <w:t xml:space="preserve"> til at starte med. </w:t>
       </w:r>
       <w:r>
         <w:t>Vi s</w:t>
@@ -58,14 +82,27 @@
         <w:t xml:space="preserve"> den til en API.</w:t>
       </w:r>
       <w:r>
-        <w:t xml:space="preserve"> Vi løb lidt ind i problemer med at finde et wifi modul, og da vi så fandt et, var det</w:t>
+        <w:t xml:space="preserve"> Vi løb lidt ind i problemer med at finde et </w:t>
+      </w:r>
+      <w:proofErr w:type="spellStart"/>
+      <w:r>
+        <w:t>wifi</w:t>
+      </w:r>
+      <w:proofErr w:type="spellEnd"/>
+      <w:r>
+        <w:t xml:space="preserve"> modul, og da vi så fandt et, var det</w:t>
       </w:r>
       <w:r>
         <w:t xml:space="preserve"> tid til at finde ud af </w:t>
       </w:r>
       <w:r>
-        <w:t>at få den på wifi</w:t>
-      </w:r>
+        <w:t xml:space="preserve">at få den på </w:t>
+      </w:r>
+      <w:proofErr w:type="spellStart"/>
+      <w:r>
+        <w:t>wifi</w:t>
+      </w:r>
+      <w:proofErr w:type="spellEnd"/>
       <w:r>
         <w:t>.</w:t>
       </w:r>
@@ -96,10 +133,18 @@
         <w:t xml:space="preserve"> Grundet det ikke ville fungere, hvis vores ip adresse skiftede sig.</w:t>
       </w:r>
       <w:r>
-        <w:t xml:space="preserve"> Det var dog ret bøvlet med hvordan det skulle gøres, i forhold til efif</w:t>
-      </w:r>
-      <w:r>
-        <w:t xml:space="preserve">s </w:t>
+        <w:t xml:space="preserve"> Det var dog ret bøvlet med hvordan det skulle gøres, i forhold til </w:t>
+      </w:r>
+      <w:proofErr w:type="spellStart"/>
+      <w:r>
+        <w:t>efif</w:t>
+      </w:r>
+      <w:r>
+        <w:t>s</w:t>
+      </w:r>
+      <w:proofErr w:type="spellEnd"/>
+      <w:r>
+        <w:t xml:space="preserve"> </w:t>
       </w:r>
       <w:r>
         <w:t>netværk.</w:t>
@@ -120,7 +165,15 @@
         <w:t xml:space="preserve">op, </w:t>
       </w:r>
       <w:r>
-        <w:t>mellem efif, og vores lokale netværk. Imens sad jeg og fik udarbejdet et rigt billede, samt kiggede</w:t>
+        <w:t xml:space="preserve">mellem </w:t>
+      </w:r>
+      <w:proofErr w:type="spellStart"/>
+      <w:r>
+        <w:t>efif</w:t>
+      </w:r>
+      <w:proofErr w:type="spellEnd"/>
+      <w:r>
+        <w:t>, og vores lokale netværk. Imens sad jeg og fik udarbejdet et rigt billede, samt kiggede</w:t>
       </w:r>
       <w:r>
         <w:t xml:space="preserve"> med,</w:t>
@@ -137,12 +190,84 @@
     </w:p>
     <w:p>
       <w:r>
-        <w:t xml:space="preserve">Benjamin var i stand til at forbinde til min api over wifi uden problemer, men arduinoen ville ikke. </w:t>
-      </w:r>
-    </w:p>
-    <w:p>
-      <w:r>
-        <w:t>Efter at have prøvet flere forskellige løsninger, er vi kommet frem til at vi vil køre det over ethernet i stedet. Vi har prøvet at fejlfinde, også på flere forskellige libraries. Vi har også prøvet at udskifte vores arduino, hvilket hjalp på det daværende problem, men ikke kunne løse det næste i rækken. Vi vil prøve at sende get/post requests over ethernet i stedet for nu.</w:t>
+        <w:t xml:space="preserve">Benjamin var i stand til at forbinde til min </w:t>
+      </w:r>
+      <w:proofErr w:type="spellStart"/>
+      <w:r>
+        <w:t>api</w:t>
+      </w:r>
+      <w:proofErr w:type="spellEnd"/>
+      <w:r>
+        <w:t xml:space="preserve"> over </w:t>
+      </w:r>
+      <w:proofErr w:type="spellStart"/>
+      <w:r>
+        <w:t>wifi</w:t>
+      </w:r>
+      <w:proofErr w:type="spellEnd"/>
+      <w:r>
+        <w:t xml:space="preserve"> uden problemer, men </w:t>
+      </w:r>
+      <w:proofErr w:type="spellStart"/>
+      <w:r>
+        <w:t>arduinoen</w:t>
+      </w:r>
+      <w:proofErr w:type="spellEnd"/>
+      <w:r>
+        <w:t xml:space="preserve"> ville ikke. </w:t>
+      </w:r>
+    </w:p>
+    <w:p>
+      <w:r>
+        <w:t xml:space="preserve">Efter at have prøvet flere forskellige løsninger, er vi kommet frem til at vi vil køre det over </w:t>
+      </w:r>
+      <w:proofErr w:type="spellStart"/>
+      <w:r>
+        <w:t>ethernet</w:t>
+      </w:r>
+      <w:proofErr w:type="spellEnd"/>
+      <w:r>
+        <w:t xml:space="preserve"> i stedet. Vi har prøvet at fejlfinde, også på flere forskellige </w:t>
+      </w:r>
+      <w:proofErr w:type="spellStart"/>
+      <w:r>
+        <w:t>libraries</w:t>
+      </w:r>
+      <w:proofErr w:type="spellEnd"/>
+      <w:r>
+        <w:t xml:space="preserve">. Vi har også prøvet at udskifte vores </w:t>
+      </w:r>
+      <w:proofErr w:type="spellStart"/>
+      <w:r>
+        <w:t>arduino</w:t>
+      </w:r>
+      <w:proofErr w:type="spellEnd"/>
+      <w:r>
+        <w:t xml:space="preserve">, hvilket hjalp på det daværende problem, men ikke kunne løse det næste i rækken. Vi vil prøve at sende </w:t>
+      </w:r>
+      <w:proofErr w:type="spellStart"/>
+      <w:r>
+        <w:t>get</w:t>
+      </w:r>
+      <w:proofErr w:type="spellEnd"/>
+      <w:r>
+        <w:t xml:space="preserve">/post </w:t>
+      </w:r>
+      <w:proofErr w:type="spellStart"/>
+      <w:r>
+        <w:t>requests</w:t>
+      </w:r>
+      <w:proofErr w:type="spellEnd"/>
+      <w:r>
+        <w:t xml:space="preserve"> over </w:t>
+      </w:r>
+      <w:proofErr w:type="spellStart"/>
+      <w:r>
+        <w:t>ethernet</w:t>
+      </w:r>
+      <w:proofErr w:type="spellEnd"/>
+      <w:r>
+        <w:t xml:space="preserve"> i stedet for nu.</w:t>
       </w:r>
     </w:p>
     <w:p/>
@@ -161,17 +286,109 @@
       <w:r>
         <w:t>opstod der en ”</w:t>
       </w:r>
+      <w:proofErr w:type="spellStart"/>
       <w:r>
         <w:rPr>
           <w:b/>
         </w:rPr>
-        <w:t>unable to connect to web server iis express</w:t>
-      </w:r>
-      <w:r>
-        <w:t xml:space="preserve">” fejl. Denne her tog lidt tid at fikse, men vi gik ind i IIS Express menuen nede i hjørnet. Her kunne vi finde alle tidligere og nuværende porte samt ip adresser vi brugte. Vi kom igennem til api’en med arduinoen, da vi slog https redirects fra, inde i vores startup.cs fil. Vi har også valgt hvilke data vi vil måle på; luft fugtighed, bevægelse, lys og temperatur. </w:t>
-      </w:r>
-      <w:r>
-        <w:t>Vi brugte det sidste af dagen på, at teste hvordan de forskellige komponenter udstillede dataen.</w:t>
+        <w:t>unable</w:t>
+      </w:r>
+      <w:proofErr w:type="spellEnd"/>
+      <w:r>
+        <w:rPr>
+          <w:b/>
+        </w:rPr>
+        <w:t xml:space="preserve"> to </w:t>
+      </w:r>
+      <w:proofErr w:type="spellStart"/>
+      <w:r>
+        <w:rPr>
+          <w:b/>
+        </w:rPr>
+        <w:t>connect</w:t>
+      </w:r>
+      <w:proofErr w:type="spellEnd"/>
+      <w:r>
+        <w:rPr>
+          <w:b/>
+        </w:rPr>
+        <w:t xml:space="preserve"> to web server </w:t>
+      </w:r>
+      <w:proofErr w:type="spellStart"/>
+      <w:r>
+        <w:rPr>
+          <w:b/>
+        </w:rPr>
+        <w:t>iis</w:t>
+      </w:r>
+      <w:proofErr w:type="spellEnd"/>
+      <w:r>
+        <w:rPr>
+          <w:b/>
+        </w:rPr>
+        <w:t xml:space="preserve"> </w:t>
+      </w:r>
+      <w:proofErr w:type="spellStart"/>
+      <w:r>
+        <w:rPr>
+          <w:b/>
+        </w:rPr>
+        <w:t>express</w:t>
+      </w:r>
+      <w:proofErr w:type="spellEnd"/>
+      <w:r>
+        <w:t xml:space="preserve">” fejl. Denne her tog lidt tid at fikse, men vi gik ind i IIS Express menuen nede i hjørnet. Her kunne vi finde alle tidligere og nuværende porte samt ip adresser vi brugte. Vi kom igennem til </w:t>
+      </w:r>
+      <w:proofErr w:type="spellStart"/>
+      <w:r>
+        <w:t>api’en</w:t>
+      </w:r>
+      <w:proofErr w:type="spellEnd"/>
+      <w:r>
+        <w:t xml:space="preserve"> med </w:t>
+      </w:r>
+      <w:proofErr w:type="spellStart"/>
+      <w:r>
+        <w:t>arduinoen</w:t>
+      </w:r>
+      <w:proofErr w:type="spellEnd"/>
+      <w:r>
+        <w:t xml:space="preserve">, da vi slog </w:t>
+      </w:r>
+      <w:proofErr w:type="spellStart"/>
+      <w:r>
+        <w:t>https</w:t>
+      </w:r>
+      <w:proofErr w:type="spellEnd"/>
+      <w:r>
+        <w:t xml:space="preserve"> </w:t>
+      </w:r>
+      <w:proofErr w:type="spellStart"/>
+      <w:r>
+        <w:t>redirects</w:t>
+      </w:r>
+      <w:proofErr w:type="spellEnd"/>
+      <w:r>
+        <w:t xml:space="preserve"> fra, inde i vores </w:t>
+      </w:r>
+      <w:proofErr w:type="spellStart"/>
+      <w:r>
+        <w:t>startup.cs</w:t>
+      </w:r>
+      <w:proofErr w:type="spellEnd"/>
+      <w:r>
+        <w:t xml:space="preserve"> fil. Vi har også valgt hvilke data vi vil måle på; luft fugtighed, bevægelse, lys og temperatur. </w:t>
+      </w:r>
+      <w:r>
+        <w:t xml:space="preserve">Vi brugte det sidste af dagen på, at teste hvordan de forskellige komponenter udstillede </w:t>
+      </w:r>
+      <w:proofErr w:type="spellStart"/>
+      <w:r>
+        <w:t>dataen</w:t>
+      </w:r>
+      <w:proofErr w:type="spellEnd"/>
+      <w:r>
+        <w:t>.</w:t>
       </w:r>
     </w:p>
     <w:p>
@@ -240,10 +457,42 @@
         <w:t xml:space="preserve"> videoer omkring</w:t>
       </w:r>
       <w:r>
-        <w:t xml:space="preserve"> entity framework, og Benj</w:t>
-      </w:r>
-      <w:r>
-        <w:t>amin med angular/image mapping.</w:t>
+        <w:t xml:space="preserve"> </w:t>
+      </w:r>
+      <w:proofErr w:type="spellStart"/>
+      <w:r>
+        <w:t>entity</w:t>
+      </w:r>
+      <w:proofErr w:type="spellEnd"/>
+      <w:r>
+        <w:t xml:space="preserve"> </w:t>
+      </w:r>
+      <w:proofErr w:type="spellStart"/>
+      <w:r>
+        <w:t>framework</w:t>
+      </w:r>
+      <w:proofErr w:type="spellEnd"/>
+      <w:r>
+        <w:t>, og Benj</w:t>
+      </w:r>
+      <w:r>
+        <w:t xml:space="preserve">amin med </w:t>
+      </w:r>
+      <w:proofErr w:type="spellStart"/>
+      <w:r>
+        <w:t>angular</w:t>
+      </w:r>
+      <w:proofErr w:type="spellEnd"/>
+      <w:r>
+        <w:t xml:space="preserve">/image </w:t>
+      </w:r>
+      <w:proofErr w:type="spellStart"/>
+      <w:r>
+        <w:t>mapping</w:t>
+      </w:r>
+      <w:proofErr w:type="spellEnd"/>
+      <w:r>
+        <w:t>.</w:t>
       </w:r>
     </w:p>
     <w:p>
@@ -257,7 +506,23 @@
     <w:p/>
     <w:p>
       <w:r>
-        <w:t xml:space="preserve">Benjamin og jeg har siddet med fordelt arbejde i dag. Jeg har siddet med at lave et klasse diagram, mens Benjamin har lavet et mockup af hjemmesiden. Benjamin har også kigget på, og fået image mapping til at virke. Benjamin har også fået det til at være skalerbart. </w:t>
+        <w:t xml:space="preserve">Benjamin og jeg har siddet med fordelt arbejde i dag. Jeg har siddet med at lave et klasse diagram, mens Benjamin har lavet et </w:t>
+      </w:r>
+      <w:proofErr w:type="spellStart"/>
+      <w:r>
+        <w:t>mockup</w:t>
+      </w:r>
+      <w:proofErr w:type="spellEnd"/>
+      <w:r>
+        <w:t xml:space="preserve"> af hjemmesiden. Benjamin har også kigget på, og fået image </w:t>
+      </w:r>
+      <w:proofErr w:type="spellStart"/>
+      <w:r>
+        <w:t>mapping</w:t>
+      </w:r>
+      <w:proofErr w:type="spellEnd"/>
+      <w:r>
+        <w:t xml:space="preserve"> til at virke. Benjamin har også fået det til at være skalerbart. </w:t>
       </w:r>
     </w:p>
     <w:p>
@@ -274,7 +539,23 @@
         <w:t>prøvet at få</w:t>
       </w:r>
       <w:r>
-        <w:t xml:space="preserve"> entity framework til at lave en normaliseret database. Jeg har derfor også lavet et E/R diagram, for at have et klart mål, at gå efter.</w:t>
+        <w:t xml:space="preserve"> </w:t>
+      </w:r>
+      <w:proofErr w:type="spellStart"/>
+      <w:r>
+        <w:t>entity</w:t>
+      </w:r>
+      <w:proofErr w:type="spellEnd"/>
+      <w:r>
+        <w:t xml:space="preserve"> </w:t>
+      </w:r>
+      <w:proofErr w:type="spellStart"/>
+      <w:r>
+        <w:t>framework</w:t>
+      </w:r>
+      <w:proofErr w:type="spellEnd"/>
+      <w:r>
+        <w:t xml:space="preserve"> til at lave en normaliseret database. Jeg har derfor også lavet et E/R diagram, for at have et klart mål, at gå efter.</w:t>
       </w:r>
     </w:p>
     <w:p/>
@@ -292,13 +573,31 @@
         <w:t>Vi har nu mulighed for at poste</w:t>
       </w:r>
       <w:r>
-        <w:t xml:space="preserve"> data til vores api</w:t>
-      </w:r>
-      <w:r>
-        <w:t>, fra arduinoen</w:t>
-      </w:r>
-      <w:r>
-        <w:t xml:space="preserve">. Vi har også valgt at fjerne motion detektoren igen. Dette er grundet at den ville skulle have sin egen tråd, hvis den skulle gøre optimalt. Hvis vi delayer med 2 minutter, men den </w:t>
+        <w:t xml:space="preserve"> data til vores </w:t>
+      </w:r>
+      <w:proofErr w:type="spellStart"/>
+      <w:r>
+        <w:t>api</w:t>
+      </w:r>
+      <w:proofErr w:type="spellEnd"/>
+      <w:r>
+        <w:t xml:space="preserve">, fra </w:t>
+      </w:r>
+      <w:proofErr w:type="spellStart"/>
+      <w:r>
+        <w:t>arduinoen</w:t>
+      </w:r>
+      <w:proofErr w:type="spellEnd"/>
+      <w:r>
+        <w:t xml:space="preserve">. Vi har også valgt at fjerne motion detektoren igen. Dette er grundet at den ville skulle have sin egen tråd, hvis den skulle gøre optimalt. Hvis vi </w:t>
+      </w:r>
+      <w:proofErr w:type="spellStart"/>
+      <w:r>
+        <w:t>delayer</w:t>
+      </w:r>
+      <w:proofErr w:type="spellEnd"/>
+      <w:r>
+        <w:t xml:space="preserve"> med 2 minutter, men den </w:t>
       </w:r>
       <w:r>
         <w:t>opfanger bevægelse inden i den sovende tråd</w:t>
@@ -310,10 +609,34 @@
         <w:t xml:space="preserve">så </w:t>
       </w:r>
       <w:r>
-        <w:t>ud? Dette ville blive en større logik som skulle udføres på arduionen, som vi har taget beslutningen sammen om at droppe.</w:t>
-      </w:r>
-      <w:r>
-        <w:t xml:space="preserve"> Vi har fået alle 3 komponenter på, og kan sende det over et post request, med querystring.</w:t>
+        <w:t xml:space="preserve">ud? Dette ville blive en større logik som skulle udføres på </w:t>
+      </w:r>
+      <w:proofErr w:type="spellStart"/>
+      <w:r>
+        <w:t>arduionen</w:t>
+      </w:r>
+      <w:proofErr w:type="spellEnd"/>
+      <w:r>
+        <w:t>, som vi har taget beslutningen sammen om at droppe.</w:t>
+      </w:r>
+      <w:r>
+        <w:t xml:space="preserve"> Vi har fået alle 3 komponenter på, og kan sende det over et post </w:t>
+      </w:r>
+      <w:proofErr w:type="spellStart"/>
+      <w:r>
+        <w:t>request</w:t>
+      </w:r>
+      <w:proofErr w:type="spellEnd"/>
+      <w:r>
+        <w:t xml:space="preserve">, med </w:t>
+      </w:r>
+      <w:proofErr w:type="spellStart"/>
+      <w:r>
+        <w:t>querystring</w:t>
+      </w:r>
+      <w:proofErr w:type="spellEnd"/>
+      <w:r>
+        <w:t>.</w:t>
       </w:r>
     </w:p>
     <w:p/>
@@ -334,7 +657,15 @@
         <w:t xml:space="preserve"> har lavet tingene hver for sig</w:t>
       </w:r>
       <w:r>
-        <w:t>. Benjamin har kigget på Angular, hvordan sidens layout skulle se ud, samt rode rundt og finde ud af angulars struktur.</w:t>
+        <w:t xml:space="preserve">. Benjamin har kigget på </w:t>
+      </w:r>
+      <w:proofErr w:type="spellStart"/>
+      <w:r>
+        <w:t>Angular</w:t>
+      </w:r>
+      <w:proofErr w:type="spellEnd"/>
+      <w:r>
+        <w:t>, hvordan sidens layout skulle se ud, samt rode rundt og finde ud af angulars struktur.</w:t>
       </w:r>
     </w:p>
     <w:p>
@@ -347,13 +678,107 @@
         <w:t xml:space="preserve">Jeg har </w:t>
       </w:r>
       <w:r>
-        <w:t xml:space="preserve">videre prøvet at fejlfinde på mit entity framework rod. </w:t>
-      </w:r>
-      <w:r>
-        <w:rPr>
-          <w:lang w:val="en-US"/>
-        </w:rPr>
-        <w:t xml:space="preserve">Jeg har søgt omkring emner som, </w:t>
+        <w:t xml:space="preserve">videre prøvet at fejlfinde på mit </w:t>
+      </w:r>
+      <w:proofErr w:type="spellStart"/>
+      <w:r>
+        <w:t>entity</w:t>
+      </w:r>
+      <w:proofErr w:type="spellEnd"/>
+      <w:r>
+        <w:t xml:space="preserve"> </w:t>
+      </w:r>
+      <w:proofErr w:type="spellStart"/>
+      <w:r>
+        <w:t>framework</w:t>
+      </w:r>
+      <w:proofErr w:type="spellEnd"/>
+      <w:r>
+        <w:t xml:space="preserve"> rod. </w:t>
+      </w:r>
+      <w:proofErr w:type="spellStart"/>
+      <w:r>
+        <w:rPr>
+          <w:lang w:val="en-US"/>
+        </w:rPr>
+        <w:t>Jeg</w:t>
+      </w:r>
+      <w:proofErr w:type="spellEnd"/>
+      <w:r>
+        <w:rPr>
+          <w:lang w:val="en-US"/>
+        </w:rPr>
+        <w:t xml:space="preserve"> </w:t>
+      </w:r>
+      <w:proofErr w:type="spellStart"/>
+      <w:r>
+        <w:rPr>
+          <w:lang w:val="en-US"/>
+        </w:rPr>
+        <w:t>har</w:t>
+      </w:r>
+      <w:proofErr w:type="spellEnd"/>
+      <w:r>
+        <w:rPr>
+          <w:lang w:val="en-US"/>
+        </w:rPr>
+        <w:t xml:space="preserve"> </w:t>
+      </w:r>
+      <w:proofErr w:type="spellStart"/>
+      <w:r>
+        <w:rPr>
+          <w:lang w:val="en-US"/>
+        </w:rPr>
+        <w:t>søgt</w:t>
+      </w:r>
+      <w:proofErr w:type="spellEnd"/>
+      <w:r>
+        <w:rPr>
+          <w:lang w:val="en-US"/>
+        </w:rPr>
+        <w:t xml:space="preserve"> </w:t>
+      </w:r>
+      <w:proofErr w:type="spellStart"/>
+      <w:r>
+        <w:rPr>
+          <w:lang w:val="en-US"/>
+        </w:rPr>
+        <w:t>omkring</w:t>
+      </w:r>
+      <w:proofErr w:type="spellEnd"/>
+      <w:r>
+        <w:rPr>
+          <w:lang w:val="en-US"/>
+        </w:rPr>
+        <w:t xml:space="preserve"> </w:t>
+      </w:r>
+      <w:proofErr w:type="spellStart"/>
+      <w:r>
+        <w:rPr>
+          <w:lang w:val="en-US"/>
+        </w:rPr>
+        <w:t>emner</w:t>
+      </w:r>
+      <w:proofErr w:type="spellEnd"/>
+      <w:r>
+        <w:rPr>
+          <w:lang w:val="en-US"/>
+        </w:rPr>
+        <w:t xml:space="preserve"> </w:t>
+      </w:r>
+      <w:proofErr w:type="spellStart"/>
+      <w:r>
+        <w:rPr>
+          <w:lang w:val="en-US"/>
+        </w:rPr>
+        <w:t>som</w:t>
+      </w:r>
+      <w:proofErr w:type="spellEnd"/>
+      <w:r>
+        <w:rPr>
+          <w:lang w:val="en-US"/>
+        </w:rPr>
+        <w:t xml:space="preserve">, </w:t>
       </w:r>
       <w:r>
         <w:rPr>
@@ -371,8 +796,18 @@
         <w:rPr>
           <w:lang w:val="en-US"/>
         </w:rPr>
-        <w:t>lationships in entity framework og</w:t>
-      </w:r>
+        <w:t xml:space="preserve">lationships in entity framework </w:t>
+      </w:r>
+      <w:proofErr w:type="spellStart"/>
+      <w:proofErr w:type="gramStart"/>
+      <w:r>
+        <w:rPr>
+          <w:lang w:val="en-US"/>
+        </w:rPr>
+        <w:t>og</w:t>
+      </w:r>
+      <w:proofErr w:type="spellEnd"/>
+      <w:proofErr w:type="gramEnd"/>
       <w:r>
         <w:rPr>
           <w:lang w:val="en-US"/>
@@ -412,16 +847,64 @@
     <w:p/>
     <w:p>
       <w:r>
-        <w:t>I dag har vi Benjamin prøvet at hjælpe mig med at få opsat entity framework. Vi ændrede i vores DataEntry model, så den ikke længere bruger lister, samt har ID</w:t>
+        <w:t xml:space="preserve">I dag har vi Benjamin prøvet at hjælpe mig med at få opsat </w:t>
+      </w:r>
+      <w:proofErr w:type="spellStart"/>
+      <w:r>
+        <w:t>entity</w:t>
+      </w:r>
+      <w:proofErr w:type="spellEnd"/>
+      <w:r>
+        <w:t xml:space="preserve"> </w:t>
+      </w:r>
+      <w:proofErr w:type="spellStart"/>
+      <w:r>
+        <w:t>framework</w:t>
+      </w:r>
+      <w:proofErr w:type="spellEnd"/>
+      <w:r>
+        <w:t xml:space="preserve">. Vi ændrede i vores </w:t>
+      </w:r>
+      <w:proofErr w:type="spellStart"/>
+      <w:r>
+        <w:t>DataEntry</w:t>
+      </w:r>
+      <w:proofErr w:type="spellEnd"/>
+      <w:r>
+        <w:t xml:space="preserve"> model, så den ikke længere bruger lister, samt har </w:t>
+      </w:r>
+      <w:proofErr w:type="spellStart"/>
+      <w:r>
+        <w:t>ID</w:t>
       </w:r>
       <w:r>
         <w:t>’</w:t>
       </w:r>
       <w:r>
-        <w:t>erne på de relaterede klasser.</w:t>
-      </w:r>
-      <w:r>
-        <w:t xml:space="preserve"> For at få entity framework til at fungere, måtte vi blive nødt til, at gøre sådan.</w:t>
+        <w:t>erne</w:t>
+      </w:r>
+      <w:proofErr w:type="spellEnd"/>
+      <w:r>
+        <w:t xml:space="preserve"> på de relaterede klasser.</w:t>
+      </w:r>
+      <w:r>
+        <w:t xml:space="preserve"> For at få </w:t>
+      </w:r>
+      <w:proofErr w:type="spellStart"/>
+      <w:r>
+        <w:t>entity</w:t>
+      </w:r>
+      <w:proofErr w:type="spellEnd"/>
+      <w:r>
+        <w:t xml:space="preserve"> </w:t>
+      </w:r>
+      <w:proofErr w:type="spellStart"/>
+      <w:r>
+        <w:t>framework</w:t>
+      </w:r>
+      <w:proofErr w:type="spellEnd"/>
+      <w:r>
+        <w:t xml:space="preserve"> til at fungere, måtte vi blive nødt til, at gøre sådan.</w:t>
       </w:r>
       <w:r>
         <w:t xml:space="preserve"> I mellemtiden, var jeg beg</w:t>
@@ -430,8 +913,21 @@
         <w:t>yndt at sætte databasen op selv. D</w:t>
       </w:r>
       <w:r>
-        <w:t>ette skrottede jeg hurtigt igen, da Benjamin og jeg besluttede, at bruge entity framework</w:t>
-      </w:r>
+        <w:t xml:space="preserve">ette skrottede jeg hurtigt igen, da Benjamin og jeg besluttede, at bruge </w:t>
+      </w:r>
+      <w:proofErr w:type="spellStart"/>
+      <w:r>
+        <w:t>entity</w:t>
+      </w:r>
+      <w:proofErr w:type="spellEnd"/>
+      <w:r>
+        <w:t xml:space="preserve"> </w:t>
+      </w:r>
+      <w:proofErr w:type="spellStart"/>
+      <w:r>
+        <w:t>framework</w:t>
+      </w:r>
+      <w:proofErr w:type="spellEnd"/>
       <w:r>
         <w:t>,</w:t>
       </w:r>
@@ -439,7 +935,15 @@
         <w:t xml:space="preserve"> da det nu virkede.</w:t>
       </w:r>
       <w:r>
-        <w:t xml:space="preserve"> Jeg har derefter oprettet Save og Get funktioner, som virker op i mod, den rigtige database.</w:t>
+        <w:t xml:space="preserve"> Jeg har derefter oprettet Save og </w:t>
+      </w:r>
+      <w:proofErr w:type="spellStart"/>
+      <w:r>
+        <w:t>Get</w:t>
+      </w:r>
+      <w:proofErr w:type="spellEnd"/>
+      <w:r>
+        <w:t xml:space="preserve"> funktioner, som virker op i mod, den rigtige database.</w:t>
       </w:r>
       <w:r>
         <w:t xml:space="preserve"> Jeg har rettet lidt i klassediagrammet</w:t>
@@ -460,10 +964,68 @@
     <w:p/>
     <w:p>
       <w:r>
-        <w:t>Vi har finaliseret elementer. Arduionen poster med delay dens data. Der er blevet oprettet en trigger til at slette gammel data. Vi kan hente ting fra api’en til front-end i angular og dokumentation er blevet færdiggjort.</w:t>
-      </w:r>
-      <w:bookmarkStart w:id="0" w:name="_GoBack"/>
-      <w:bookmarkEnd w:id="0"/>
+        <w:t xml:space="preserve">Vi har </w:t>
+      </w:r>
+      <w:proofErr w:type="spellStart"/>
+      <w:r>
+        <w:t>finaliseret</w:t>
+      </w:r>
+      <w:proofErr w:type="spellEnd"/>
+      <w:r>
+        <w:t xml:space="preserve"> elementer. </w:t>
+      </w:r>
+      <w:proofErr w:type="spellStart"/>
+      <w:r>
+        <w:t>Arduionen</w:t>
+      </w:r>
+      <w:proofErr w:type="spellEnd"/>
+      <w:r>
+        <w:t xml:space="preserve"> poster med </w:t>
+      </w:r>
+      <w:proofErr w:type="spellStart"/>
+      <w:r>
+        <w:t>delay</w:t>
+      </w:r>
+      <w:proofErr w:type="spellEnd"/>
+      <w:r>
+        <w:t xml:space="preserve"> dens data. Der er blevet oprettet en </w:t>
+      </w:r>
+      <w:proofErr w:type="spellStart"/>
+      <w:r>
+        <w:t>trigger</w:t>
+      </w:r>
+      <w:proofErr w:type="spellEnd"/>
+      <w:r>
+        <w:t xml:space="preserve"> til at slette gammel data</w:t>
+      </w:r>
+      <w:r>
+        <w:t xml:space="preserve"> fra databasen</w:t>
+      </w:r>
+      <w:r>
+        <w:t xml:space="preserve">. Vi kan hente ting fra </w:t>
+      </w:r>
+      <w:proofErr w:type="spellStart"/>
+      <w:r>
+        <w:t>api’en</w:t>
+      </w:r>
+      <w:proofErr w:type="spellEnd"/>
+      <w:r>
+        <w:t xml:space="preserve"> til front-end i </w:t>
+      </w:r>
+      <w:proofErr w:type="spellStart"/>
+      <w:r>
+        <w:t>angular</w:t>
+      </w:r>
+      <w:proofErr w:type="spellEnd"/>
+      <w:r>
+        <w:t xml:space="preserve"> og dokumentation er blevet </w:t>
+      </w:r>
+      <w:r>
+        <w:t>videreudbygget</w:t>
+      </w:r>
+      <w:r>
+        <w:t>.</w:t>
+      </w:r>
     </w:p>
     <w:p>
       <w:pPr>
@@ -474,6 +1036,8 @@
           <w:szCs w:val="32"/>
         </w:rPr>
       </w:pPr>
+      <w:bookmarkStart w:id="0" w:name="_GoBack"/>
+      <w:bookmarkEnd w:id="0"/>
     </w:p>
     <w:p>
       <w:pPr>
@@ -743,21 +1307,37 @@
         <w:rPr>
           <w:lang w:val="en-US"/>
         </w:rPr>
-        <w:t>SSID: WonderfulHippos</w:t>
-      </w:r>
-    </w:p>
-    <w:p>
-      <w:pPr>
-        <w:rPr>
-          <w:lang w:val="en-US"/>
-        </w:rPr>
-      </w:pPr>
-      <w:r>
-        <w:rPr>
-          <w:lang w:val="en-US"/>
-        </w:rPr>
-        <w:t>Pass: WonderfulHippos</w:t>
-      </w:r>
+        <w:t xml:space="preserve">SSID: </w:t>
+      </w:r>
+      <w:proofErr w:type="spellStart"/>
+      <w:r>
+        <w:rPr>
+          <w:lang w:val="en-US"/>
+        </w:rPr>
+        <w:t>WonderfulHippos</w:t>
+      </w:r>
+      <w:proofErr w:type="spellEnd"/>
+    </w:p>
+    <w:p>
+      <w:pPr>
+        <w:rPr>
+          <w:lang w:val="en-US"/>
+        </w:rPr>
+      </w:pPr>
+      <w:r>
+        <w:rPr>
+          <w:lang w:val="en-US"/>
+        </w:rPr>
+        <w:t xml:space="preserve">Pass: </w:t>
+      </w:r>
+      <w:proofErr w:type="spellStart"/>
+      <w:r>
+        <w:rPr>
+          <w:lang w:val="en-US"/>
+        </w:rPr>
+        <w:t>WonderfulHippos</w:t>
+      </w:r>
+      <w:proofErr w:type="spellEnd"/>
     </w:p>
     <w:p>
       <w:pPr>
@@ -811,7 +1391,21 @@
         <w:rPr>
           <w:lang w:val="en-US"/>
         </w:rPr>
-        <w:t xml:space="preserve"> = int (not used)</w:t>
+        <w:t xml:space="preserve"> = </w:t>
+      </w:r>
+      <w:proofErr w:type="spellStart"/>
+      <w:r>
+        <w:rPr>
+          <w:lang w:val="en-US"/>
+        </w:rPr>
+        <w:t>int</w:t>
+      </w:r>
+      <w:proofErr w:type="spellEnd"/>
+      <w:r>
+        <w:rPr>
+          <w:lang w:val="en-US"/>
+        </w:rPr>
+        <w:t xml:space="preserve"> (not used)</w:t>
       </w:r>
     </w:p>
     <w:p>
@@ -830,34 +1424,72 @@
         <w:rPr>
           <w:lang w:val="en-US"/>
         </w:rPr>
-        <w:t xml:space="preserve"> = int (not used)</w:t>
-      </w:r>
-    </w:p>
-    <w:p>
-      <w:pPr>
-        <w:rPr>
-          <w:lang w:val="en-US"/>
-        </w:rPr>
-      </w:pPr>
-      <w:r>
-        <w:rPr>
-          <w:lang w:val="en-US"/>
-        </w:rPr>
-        <w:t>Temperatur &amp; humidifier = float</w:t>
-      </w:r>
-    </w:p>
-    <w:p>
-      <w:pPr>
-        <w:rPr>
-          <w:lang w:val="en-US"/>
-        </w:rPr>
-      </w:pPr>
-      <w:r>
-        <w:rPr>
-          <w:lang w:val="en-US"/>
-        </w:rPr>
-        <w:t>Photoresistor = int</w:t>
-      </w:r>
+        <w:t xml:space="preserve"> = </w:t>
+      </w:r>
+      <w:proofErr w:type="spellStart"/>
+      <w:r>
+        <w:rPr>
+          <w:lang w:val="en-US"/>
+        </w:rPr>
+        <w:t>int</w:t>
+      </w:r>
+      <w:proofErr w:type="spellEnd"/>
+      <w:r>
+        <w:rPr>
+          <w:lang w:val="en-US"/>
+        </w:rPr>
+        <w:t xml:space="preserve"> (not used)</w:t>
+      </w:r>
+    </w:p>
+    <w:p>
+      <w:pPr>
+        <w:rPr>
+          <w:lang w:val="en-US"/>
+        </w:rPr>
+      </w:pPr>
+      <w:proofErr w:type="spellStart"/>
+      <w:r>
+        <w:rPr>
+          <w:lang w:val="en-US"/>
+        </w:rPr>
+        <w:t>Temperatur</w:t>
+      </w:r>
+      <w:proofErr w:type="spellEnd"/>
+      <w:r>
+        <w:rPr>
+          <w:lang w:val="en-US"/>
+        </w:rPr>
+        <w:t xml:space="preserve"> &amp; humidifier = float</w:t>
+      </w:r>
+    </w:p>
+    <w:p>
+      <w:pPr>
+        <w:rPr>
+          <w:lang w:val="en-US"/>
+        </w:rPr>
+      </w:pPr>
+      <w:proofErr w:type="spellStart"/>
+      <w:r>
+        <w:rPr>
+          <w:lang w:val="en-US"/>
+        </w:rPr>
+        <w:t>Photoresistor</w:t>
+      </w:r>
+      <w:proofErr w:type="spellEnd"/>
+      <w:r>
+        <w:rPr>
+          <w:lang w:val="en-US"/>
+        </w:rPr>
+        <w:t xml:space="preserve"> = </w:t>
+      </w:r>
+      <w:proofErr w:type="spellStart"/>
+      <w:r>
+        <w:rPr>
+          <w:lang w:val="en-US"/>
+        </w:rPr>
+        <w:t>int</w:t>
+      </w:r>
+      <w:proofErr w:type="spellEnd"/>
     </w:p>
     <w:p>
       <w:pPr>

</xml_diff>

<commit_message>
JwtAuthorizationFilter is now working
</commit_message>
<xml_diff>
--- a/Documentation/Projekt daglig rapport.docx
+++ b/Documentation/Projekt daglig rapport.docx
@@ -26,23 +26,7 @@
         <w:t xml:space="preserve"> hvilke </w:t>
       </w:r>
       <w:r>
-        <w:t xml:space="preserve">måder vi laver tingene. Vi har siddet med Arduino og </w:t>
-      </w:r>
-      <w:proofErr w:type="spellStart"/>
-      <w:r>
-        <w:t>bread</w:t>
-      </w:r>
-      <w:proofErr w:type="spellEnd"/>
-      <w:r>
-        <w:t xml:space="preserve"> </w:t>
-      </w:r>
-      <w:proofErr w:type="spellStart"/>
-      <w:r>
-        <w:t>board</w:t>
-      </w:r>
-      <w:proofErr w:type="spellEnd"/>
-      <w:r>
-        <w:t xml:space="preserve"> for at få lys til at blinke og </w:t>
+        <w:t xml:space="preserve">måder vi laver tingene. Vi har siddet med Arduino og bread board for at få lys til at blinke og </w:t>
       </w:r>
       <w:hyperlink r:id="rId4" w:history="1">
         <w:r>
@@ -53,15 +37,7 @@
         </w:r>
       </w:hyperlink>
       <w:r>
-        <w:t xml:space="preserve"> til at (næsten) smelte. Benjamin og jeg har begge fint styr på API og har derfor valgt at fokusere på </w:t>
-      </w:r>
-      <w:proofErr w:type="spellStart"/>
-      <w:r>
-        <w:t>arduinoen</w:t>
-      </w:r>
-      <w:proofErr w:type="spellEnd"/>
-      <w:r>
-        <w:t xml:space="preserve"> til at starte med. </w:t>
+        <w:t xml:space="preserve"> til at (næsten) smelte. Benjamin og jeg har begge fint styr på API og har derfor valgt at fokusere på arduinoen til at starte med. </w:t>
       </w:r>
       <w:r>
         <w:t>Vi s</w:t>
@@ -82,27 +58,14 @@
         <w:t xml:space="preserve"> den til en API.</w:t>
       </w:r>
       <w:r>
-        <w:t xml:space="preserve"> Vi løb lidt ind i problemer med at finde et </w:t>
-      </w:r>
-      <w:proofErr w:type="spellStart"/>
-      <w:r>
-        <w:t>wifi</w:t>
-      </w:r>
-      <w:proofErr w:type="spellEnd"/>
-      <w:r>
-        <w:t xml:space="preserve"> modul, og da vi så fandt et, var det</w:t>
+        <w:t xml:space="preserve"> Vi løb lidt ind i problemer med at finde et wifi modul, og da vi så fandt et, var det</w:t>
       </w:r>
       <w:r>
         <w:t xml:space="preserve"> tid til at finde ud af </w:t>
       </w:r>
       <w:r>
-        <w:t xml:space="preserve">at få den på </w:t>
-      </w:r>
-      <w:proofErr w:type="spellStart"/>
-      <w:r>
-        <w:t>wifi</w:t>
-      </w:r>
-      <w:proofErr w:type="spellEnd"/>
+        <w:t>at få den på wifi</w:t>
+      </w:r>
       <w:r>
         <w:t>.</w:t>
       </w:r>
@@ -133,141 +96,53 @@
         <w:t xml:space="preserve"> Grundet det ikke ville fungere, hvis vores ip adresse skiftede sig.</w:t>
       </w:r>
       <w:r>
-        <w:t xml:space="preserve"> Det var dog ret bøvlet med hvordan det skulle gøres, i forhold til </w:t>
-      </w:r>
-      <w:proofErr w:type="spellStart"/>
-      <w:r>
-        <w:t>efif</w:t>
-      </w:r>
-      <w:r>
-        <w:t>s</w:t>
-      </w:r>
-      <w:proofErr w:type="spellEnd"/>
+        <w:t xml:space="preserve"> Det var dog ret bøvlet med hvordan det skulle gøres, i forhold til efif</w:t>
+      </w:r>
+      <w:r>
+        <w:t xml:space="preserve">s </w:t>
+      </w:r>
+      <w:r>
+        <w:t>netværk.</w:t>
+      </w:r>
       <w:r>
         <w:t xml:space="preserve"> </w:t>
       </w:r>
       <w:r>
-        <w:t>netværk.</w:t>
+        <w:t xml:space="preserve">Benjamin og Mikkel sad og prøvede at få </w:t>
+      </w:r>
+      <w:r>
+        <w:t xml:space="preserve">sat </w:t>
+      </w:r>
+      <w:r>
+        <w:t xml:space="preserve">NAT </w:t>
+      </w:r>
+      <w:r>
+        <w:t xml:space="preserve">op, </w:t>
+      </w:r>
+      <w:r>
+        <w:t>mellem efif, og vores lokale netværk. Imens sad jeg og fik udarbejdet et rigt billede, samt kiggede</w:t>
+      </w:r>
+      <w:r>
+        <w:t xml:space="preserve"> med,</w:t>
+      </w:r>
+      <w:r>
+        <w:t xml:space="preserve"> over deres skuldre.</w:t>
+      </w:r>
+      <w:r>
+        <w:t xml:space="preserve"> Efter 1½-2 timers fejlfinding og en genstart senere, så kom vi begge på nettet uden problemer.</w:t>
       </w:r>
       <w:r>
         <w:t xml:space="preserve"> </w:t>
       </w:r>
-      <w:r>
-        <w:t xml:space="preserve">Benjamin og Mikkel sad og prøvede at få </w:t>
-      </w:r>
-      <w:r>
-        <w:t xml:space="preserve">sat </w:t>
-      </w:r>
-      <w:r>
-        <w:t xml:space="preserve">NAT </w:t>
-      </w:r>
-      <w:r>
-        <w:t xml:space="preserve">op, </w:t>
-      </w:r>
-      <w:r>
-        <w:t xml:space="preserve">mellem </w:t>
-      </w:r>
-      <w:proofErr w:type="spellStart"/>
-      <w:r>
-        <w:t>efif</w:t>
-      </w:r>
-      <w:proofErr w:type="spellEnd"/>
-      <w:r>
-        <w:t>, og vores lokale netværk. Imens sad jeg og fik udarbejdet et rigt billede, samt kiggede</w:t>
-      </w:r>
-      <w:r>
-        <w:t xml:space="preserve"> med,</w:t>
-      </w:r>
-      <w:r>
-        <w:t xml:space="preserve"> over deres skuldre.</w:t>
-      </w:r>
-      <w:r>
-        <w:t xml:space="preserve"> Efter 1½-2 timers fejlfinding og en genstart senere, så kom vi begge på nettet uden problemer.</w:t>
-      </w:r>
-      <w:r>
-        <w:t xml:space="preserve"> </w:t>
-      </w:r>
-    </w:p>
-    <w:p>
-      <w:r>
-        <w:t xml:space="preserve">Benjamin var i stand til at forbinde til min </w:t>
-      </w:r>
-      <w:proofErr w:type="spellStart"/>
-      <w:r>
-        <w:t>api</w:t>
-      </w:r>
-      <w:proofErr w:type="spellEnd"/>
-      <w:r>
-        <w:t xml:space="preserve"> over </w:t>
-      </w:r>
-      <w:proofErr w:type="spellStart"/>
-      <w:r>
-        <w:t>wifi</w:t>
-      </w:r>
-      <w:proofErr w:type="spellEnd"/>
-      <w:r>
-        <w:t xml:space="preserve"> uden problemer, men </w:t>
-      </w:r>
-      <w:proofErr w:type="spellStart"/>
-      <w:r>
-        <w:t>arduinoen</w:t>
-      </w:r>
-      <w:proofErr w:type="spellEnd"/>
-      <w:r>
-        <w:t xml:space="preserve"> ville ikke. </w:t>
-      </w:r>
-    </w:p>
-    <w:p>
-      <w:r>
-        <w:t xml:space="preserve">Efter at have prøvet flere forskellige løsninger, er vi kommet frem til at vi vil køre det over </w:t>
-      </w:r>
-      <w:proofErr w:type="spellStart"/>
-      <w:r>
-        <w:t>ethernet</w:t>
-      </w:r>
-      <w:proofErr w:type="spellEnd"/>
-      <w:r>
-        <w:t xml:space="preserve"> i stedet. Vi har prøvet at fejlfinde, også på flere forskellige </w:t>
-      </w:r>
-      <w:proofErr w:type="spellStart"/>
-      <w:r>
-        <w:t>libraries</w:t>
-      </w:r>
-      <w:proofErr w:type="spellEnd"/>
-      <w:r>
-        <w:t xml:space="preserve">. Vi har også prøvet at udskifte vores </w:t>
-      </w:r>
-      <w:proofErr w:type="spellStart"/>
-      <w:r>
-        <w:t>arduino</w:t>
-      </w:r>
-      <w:proofErr w:type="spellEnd"/>
-      <w:r>
-        <w:t xml:space="preserve">, hvilket hjalp på det daværende problem, men ikke kunne løse det næste i rækken. Vi vil prøve at sende </w:t>
-      </w:r>
-      <w:proofErr w:type="spellStart"/>
-      <w:r>
-        <w:t>get</w:t>
-      </w:r>
-      <w:proofErr w:type="spellEnd"/>
-      <w:r>
-        <w:t xml:space="preserve">/post </w:t>
-      </w:r>
-      <w:proofErr w:type="spellStart"/>
-      <w:r>
-        <w:t>requests</w:t>
-      </w:r>
-      <w:proofErr w:type="spellEnd"/>
-      <w:r>
-        <w:t xml:space="preserve"> over </w:t>
-      </w:r>
-      <w:proofErr w:type="spellStart"/>
-      <w:r>
-        <w:t>ethernet</w:t>
-      </w:r>
-      <w:proofErr w:type="spellEnd"/>
-      <w:r>
-        <w:t xml:space="preserve"> i stedet for nu.</w:t>
+    </w:p>
+    <w:p>
+      <w:r>
+        <w:t xml:space="preserve">Benjamin var i stand til at forbinde til min api over wifi uden problemer, men arduinoen ville ikke. </w:t>
+      </w:r>
+    </w:p>
+    <w:p>
+      <w:r>
+        <w:t>Efter at have prøvet flere forskellige løsninger, er vi kommet frem til at vi vil køre det over ethernet i stedet. Vi har prøvet at fejlfinde, også på flere forskellige libraries. Vi har også prøvet at udskifte vores arduino, hvilket hjalp på det daværende problem, men ikke kunne løse det næste i rækken. Vi vil prøve at sende get/post requests over ethernet i stedet for nu.</w:t>
       </w:r>
     </w:p>
     <w:p/>
@@ -286,109 +161,17 @@
       <w:r>
         <w:t>opstod der en ”</w:t>
       </w:r>
-      <w:proofErr w:type="spellStart"/>
       <w:r>
         <w:rPr>
           <w:b/>
         </w:rPr>
-        <w:t>unable</w:t>
-      </w:r>
-      <w:proofErr w:type="spellEnd"/>
-      <w:r>
-        <w:rPr>
-          <w:b/>
-        </w:rPr>
-        <w:t xml:space="preserve"> to </w:t>
-      </w:r>
-      <w:proofErr w:type="spellStart"/>
-      <w:r>
-        <w:rPr>
-          <w:b/>
-        </w:rPr>
-        <w:t>connect</w:t>
-      </w:r>
-      <w:proofErr w:type="spellEnd"/>
-      <w:r>
-        <w:rPr>
-          <w:b/>
-        </w:rPr>
-        <w:t xml:space="preserve"> to web server </w:t>
-      </w:r>
-      <w:proofErr w:type="spellStart"/>
-      <w:r>
-        <w:rPr>
-          <w:b/>
-        </w:rPr>
-        <w:t>iis</w:t>
-      </w:r>
-      <w:proofErr w:type="spellEnd"/>
-      <w:r>
-        <w:rPr>
-          <w:b/>
-        </w:rPr>
-        <w:t xml:space="preserve"> </w:t>
-      </w:r>
-      <w:proofErr w:type="spellStart"/>
-      <w:r>
-        <w:rPr>
-          <w:b/>
-        </w:rPr>
-        <w:t>express</w:t>
-      </w:r>
-      <w:proofErr w:type="spellEnd"/>
-      <w:r>
-        <w:t xml:space="preserve">” fejl. Denne her tog lidt tid at fikse, men vi gik ind i IIS Express menuen nede i hjørnet. Her kunne vi finde alle tidligere og nuværende porte samt ip adresser vi brugte. Vi kom igennem til </w:t>
-      </w:r>
-      <w:proofErr w:type="spellStart"/>
-      <w:r>
-        <w:t>api’en</w:t>
-      </w:r>
-      <w:proofErr w:type="spellEnd"/>
-      <w:r>
-        <w:t xml:space="preserve"> med </w:t>
-      </w:r>
-      <w:proofErr w:type="spellStart"/>
-      <w:r>
-        <w:t>arduinoen</w:t>
-      </w:r>
-      <w:proofErr w:type="spellEnd"/>
-      <w:r>
-        <w:t xml:space="preserve">, da vi slog </w:t>
-      </w:r>
-      <w:proofErr w:type="spellStart"/>
-      <w:r>
-        <w:t>https</w:t>
-      </w:r>
-      <w:proofErr w:type="spellEnd"/>
-      <w:r>
-        <w:t xml:space="preserve"> </w:t>
-      </w:r>
-      <w:proofErr w:type="spellStart"/>
-      <w:r>
-        <w:t>redirects</w:t>
-      </w:r>
-      <w:proofErr w:type="spellEnd"/>
-      <w:r>
-        <w:t xml:space="preserve"> fra, inde i vores </w:t>
-      </w:r>
-      <w:proofErr w:type="spellStart"/>
-      <w:r>
-        <w:t>startup.cs</w:t>
-      </w:r>
-      <w:proofErr w:type="spellEnd"/>
-      <w:r>
-        <w:t xml:space="preserve"> fil. Vi har også valgt hvilke data vi vil måle på; luft fugtighed, bevægelse, lys og temperatur. </w:t>
-      </w:r>
-      <w:r>
-        <w:t xml:space="preserve">Vi brugte det sidste af dagen på, at teste hvordan de forskellige komponenter udstillede </w:t>
-      </w:r>
-      <w:proofErr w:type="spellStart"/>
-      <w:r>
-        <w:t>dataen</w:t>
-      </w:r>
-      <w:proofErr w:type="spellEnd"/>
-      <w:r>
-        <w:t>.</w:t>
+        <w:t>unable to connect to web server iis express</w:t>
+      </w:r>
+      <w:r>
+        <w:t xml:space="preserve">” fejl. Denne her tog lidt tid at fikse, men vi gik ind i IIS Express menuen nede i hjørnet. Her kunne vi finde alle tidligere og nuværende porte samt ip adresser vi brugte. Vi kom igennem til api’en med arduinoen, da vi slog https redirects fra, inde i vores startup.cs fil. Vi har også valgt hvilke data vi vil måle på; luft fugtighed, bevægelse, lys og temperatur. </w:t>
+      </w:r>
+      <w:r>
+        <w:t>Vi brugte det sidste af dagen på, at teste hvordan de forskellige komponenter udstillede dataen.</w:t>
       </w:r>
     </w:p>
     <w:p>
@@ -457,328 +240,120 @@
         <w:t xml:space="preserve"> videoer omkring</w:t>
       </w:r>
       <w:r>
+        <w:t xml:space="preserve"> entity framework, og Benj</w:t>
+      </w:r>
+      <w:r>
+        <w:t>amin med angular/image mapping.</w:t>
+      </w:r>
+    </w:p>
+    <w:p>
+      <w:pPr>
+        <w:pStyle w:val="Overskrift1"/>
+      </w:pPr>
+      <w:r>
+        <w:t>Dag 5</w:t>
+      </w:r>
+    </w:p>
+    <w:p/>
+    <w:p>
+      <w:r>
+        <w:t xml:space="preserve">Benjamin og jeg har siddet med fordelt arbejde i dag. Jeg har siddet med at lave et klasse diagram, mens Benjamin har lavet et mockup af hjemmesiden. Benjamin har også kigget på, og fået image mapping til at virke. Benjamin har også fået det til at være skalerbart. </w:t>
+      </w:r>
+    </w:p>
+    <w:p>
+      <w:r>
+        <w:t xml:space="preserve">Jeg har </w:t>
+      </w:r>
+      <w:r>
+        <w:t>fortsat</w:t>
+      </w:r>
+      <w:r>
         <w:t xml:space="preserve"> </w:t>
       </w:r>
-      <w:proofErr w:type="spellStart"/>
-      <w:r>
-        <w:t>entity</w:t>
-      </w:r>
-      <w:proofErr w:type="spellEnd"/>
-      <w:r>
-        <w:t xml:space="preserve"> </w:t>
-      </w:r>
-      <w:proofErr w:type="spellStart"/>
-      <w:r>
-        <w:t>framework</w:t>
-      </w:r>
-      <w:proofErr w:type="spellEnd"/>
-      <w:r>
-        <w:t>, og Benj</w:t>
-      </w:r>
-      <w:r>
-        <w:t xml:space="preserve">amin med </w:t>
-      </w:r>
-      <w:proofErr w:type="spellStart"/>
-      <w:r>
-        <w:t>angular</w:t>
-      </w:r>
-      <w:proofErr w:type="spellEnd"/>
-      <w:r>
-        <w:t xml:space="preserve">/image </w:t>
-      </w:r>
-      <w:proofErr w:type="spellStart"/>
-      <w:r>
-        <w:t>mapping</w:t>
-      </w:r>
-      <w:proofErr w:type="spellEnd"/>
-      <w:r>
-        <w:t>.</w:t>
-      </w:r>
-    </w:p>
+      <w:r>
+        <w:t>prøvet at få</w:t>
+      </w:r>
+      <w:r>
+        <w:t xml:space="preserve"> entity framework til at lave en normaliseret database. Jeg har derfor også lavet et E/R diagram, for at have et klart mål, at gå efter.</w:t>
+      </w:r>
+    </w:p>
+    <w:p/>
     <w:p>
       <w:pPr>
         <w:pStyle w:val="Overskrift1"/>
       </w:pPr>
       <w:r>
-        <w:t>Dag 5</w:t>
-      </w:r>
-    </w:p>
-    <w:p/>
-    <w:p>
-      <w:r>
-        <w:t xml:space="preserve">Benjamin og jeg har siddet med fordelt arbejde i dag. Jeg har siddet med at lave et klasse diagram, mens Benjamin har lavet et </w:t>
-      </w:r>
-      <w:proofErr w:type="spellStart"/>
-      <w:r>
-        <w:t>mockup</w:t>
-      </w:r>
-      <w:proofErr w:type="spellEnd"/>
-      <w:r>
-        <w:t xml:space="preserve"> af hjemmesiden. Benjamin har også kigget på, og fået image </w:t>
-      </w:r>
-      <w:proofErr w:type="spellStart"/>
-      <w:r>
-        <w:t>mapping</w:t>
-      </w:r>
-      <w:proofErr w:type="spellEnd"/>
-      <w:r>
-        <w:t xml:space="preserve"> til at virke. Benjamin har også fået det til at være skalerbart. </w:t>
-      </w:r>
-    </w:p>
-    <w:p>
+        <w:t>Dag 6</w:t>
+      </w:r>
+    </w:p>
+    <w:p/>
+    <w:p>
+      <w:r>
+        <w:t>Vi har nu mulighed for at poste</w:t>
+      </w:r>
+      <w:r>
+        <w:t xml:space="preserve"> data til vores api</w:t>
+      </w:r>
+      <w:r>
+        <w:t>, fra arduinoen</w:t>
+      </w:r>
+      <w:r>
+        <w:t xml:space="preserve">. Vi har også valgt at fjerne motion detektoren igen. Dette er grundet at den ville skulle have sin egen tråd, hvis den skulle gøre optimalt. Hvis vi delayer med 2 minutter, men den </w:t>
+      </w:r>
+      <w:r>
+        <w:t>opfanger bevægelse inden i den sovende tråd</w:t>
+      </w:r>
+      <w:r>
+        <w:t xml:space="preserve">, hvordan får vi det </w:t>
+      </w:r>
+      <w:r>
+        <w:t xml:space="preserve">så </w:t>
+      </w:r>
+      <w:r>
+        <w:t>ud? Dette ville blive en større logik som skulle udføres på arduionen, som vi har taget beslutningen sammen om at droppe.</w:t>
+      </w:r>
+      <w:r>
+        <w:t xml:space="preserve"> Vi har fået alle 3 komponenter på, og kan sende det over et post request, med querystring.</w:t>
+      </w:r>
+    </w:p>
+    <w:p/>
+    <w:p>
+      <w:pPr>
+        <w:pStyle w:val="Overskrift1"/>
+      </w:pPr>
+      <w:r>
+        <w:t>Dag 7</w:t>
+      </w:r>
+    </w:p>
+    <w:p/>
+    <w:p>
+      <w:r>
+        <w:t>Vi har i dag arbejdet hjemme, så vi</w:t>
+      </w:r>
+      <w:r>
+        <w:t xml:space="preserve"> har lavet tingene hver for sig</w:t>
+      </w:r>
+      <w:r>
+        <w:t>. Benjamin har kigget på Angular, hvordan sidens layout skulle se ud, samt rode rundt og finde ud af angulars struktur.</w:t>
+      </w:r>
+    </w:p>
+    <w:p>
+      <w:pPr>
+        <w:rPr>
+          <w:lang w:val="en-US"/>
+        </w:rPr>
+      </w:pPr>
       <w:r>
         <w:t xml:space="preserve">Jeg har </w:t>
       </w:r>
       <w:r>
-        <w:t>fortsat</w:t>
-      </w:r>
-      <w:r>
-        <w:t xml:space="preserve"> </w:t>
-      </w:r>
-      <w:r>
-        <w:t>prøvet at få</w:t>
-      </w:r>
-      <w:r>
-        <w:t xml:space="preserve"> </w:t>
-      </w:r>
-      <w:proofErr w:type="spellStart"/>
-      <w:r>
-        <w:t>entity</w:t>
-      </w:r>
-      <w:proofErr w:type="spellEnd"/>
-      <w:r>
-        <w:t xml:space="preserve"> </w:t>
-      </w:r>
-      <w:proofErr w:type="spellStart"/>
-      <w:r>
-        <w:t>framework</w:t>
-      </w:r>
-      <w:proofErr w:type="spellEnd"/>
-      <w:r>
-        <w:t xml:space="preserve"> til at lave en normaliseret database. Jeg har derfor også lavet et E/R diagram, for at have et klart mål, at gå efter.</w:t>
-      </w:r>
-    </w:p>
-    <w:p/>
-    <w:p>
-      <w:pPr>
-        <w:pStyle w:val="Overskrift1"/>
-      </w:pPr>
-      <w:r>
-        <w:t>Dag 6</w:t>
-      </w:r>
-    </w:p>
-    <w:p/>
-    <w:p>
-      <w:r>
-        <w:t>Vi har nu mulighed for at poste</w:t>
-      </w:r>
-      <w:r>
-        <w:t xml:space="preserve"> data til vores </w:t>
-      </w:r>
-      <w:proofErr w:type="spellStart"/>
-      <w:r>
-        <w:t>api</w:t>
-      </w:r>
-      <w:proofErr w:type="spellEnd"/>
-      <w:r>
-        <w:t xml:space="preserve">, fra </w:t>
-      </w:r>
-      <w:proofErr w:type="spellStart"/>
-      <w:r>
-        <w:t>arduinoen</w:t>
-      </w:r>
-      <w:proofErr w:type="spellEnd"/>
-      <w:r>
-        <w:t xml:space="preserve">. Vi har også valgt at fjerne motion detektoren igen. Dette er grundet at den ville skulle have sin egen tråd, hvis den skulle gøre optimalt. Hvis vi </w:t>
-      </w:r>
-      <w:proofErr w:type="spellStart"/>
-      <w:r>
-        <w:t>delayer</w:t>
-      </w:r>
-      <w:proofErr w:type="spellEnd"/>
-      <w:r>
-        <w:t xml:space="preserve"> med 2 minutter, men den </w:t>
-      </w:r>
-      <w:r>
-        <w:t>opfanger bevægelse inden i den sovende tråd</w:t>
-      </w:r>
-      <w:r>
-        <w:t xml:space="preserve">, hvordan får vi det </w:t>
-      </w:r>
-      <w:r>
-        <w:t xml:space="preserve">så </w:t>
-      </w:r>
-      <w:r>
-        <w:t xml:space="preserve">ud? Dette ville blive en større logik som skulle udføres på </w:t>
-      </w:r>
-      <w:proofErr w:type="spellStart"/>
-      <w:r>
-        <w:t>arduionen</w:t>
-      </w:r>
-      <w:proofErr w:type="spellEnd"/>
-      <w:r>
-        <w:t>, som vi har taget beslutningen sammen om at droppe.</w:t>
-      </w:r>
-      <w:r>
-        <w:t xml:space="preserve"> Vi har fået alle 3 komponenter på, og kan sende det over et post </w:t>
-      </w:r>
-      <w:proofErr w:type="spellStart"/>
-      <w:r>
-        <w:t>request</w:t>
-      </w:r>
-      <w:proofErr w:type="spellEnd"/>
-      <w:r>
-        <w:t xml:space="preserve">, med </w:t>
-      </w:r>
-      <w:proofErr w:type="spellStart"/>
-      <w:r>
-        <w:t>querystring</w:t>
-      </w:r>
-      <w:proofErr w:type="spellEnd"/>
-      <w:r>
-        <w:t>.</w:t>
-      </w:r>
-    </w:p>
-    <w:p/>
-    <w:p>
-      <w:pPr>
-        <w:pStyle w:val="Overskrift1"/>
-      </w:pPr>
-      <w:r>
-        <w:t>Dag 7</w:t>
-      </w:r>
-    </w:p>
-    <w:p/>
-    <w:p>
-      <w:r>
-        <w:t>Vi har i dag arbejdet hjemme, så vi</w:t>
-      </w:r>
-      <w:r>
-        <w:t xml:space="preserve"> har lavet tingene hver for sig</w:t>
-      </w:r>
-      <w:r>
-        <w:t xml:space="preserve">. Benjamin har kigget på </w:t>
-      </w:r>
-      <w:proofErr w:type="spellStart"/>
-      <w:r>
-        <w:t>Angular</w:t>
-      </w:r>
-      <w:proofErr w:type="spellEnd"/>
-      <w:r>
-        <w:t>, hvordan sidens layout skulle se ud, samt rode rundt og finde ud af angulars struktur.</w:t>
-      </w:r>
-    </w:p>
-    <w:p>
-      <w:pPr>
-        <w:rPr>
-          <w:lang w:val="en-US"/>
-        </w:rPr>
-      </w:pPr>
-      <w:r>
-        <w:t xml:space="preserve">Jeg har </w:t>
-      </w:r>
-      <w:r>
-        <w:t xml:space="preserve">videre prøvet at fejlfinde på mit </w:t>
-      </w:r>
-      <w:proofErr w:type="spellStart"/>
-      <w:r>
-        <w:t>entity</w:t>
-      </w:r>
-      <w:proofErr w:type="spellEnd"/>
-      <w:r>
-        <w:t xml:space="preserve"> </w:t>
-      </w:r>
-      <w:proofErr w:type="spellStart"/>
-      <w:r>
-        <w:t>framework</w:t>
-      </w:r>
-      <w:proofErr w:type="spellEnd"/>
-      <w:r>
-        <w:t xml:space="preserve"> rod. </w:t>
-      </w:r>
-      <w:proofErr w:type="spellStart"/>
-      <w:r>
-        <w:rPr>
-          <w:lang w:val="en-US"/>
-        </w:rPr>
-        <w:t>Jeg</w:t>
-      </w:r>
-      <w:proofErr w:type="spellEnd"/>
-      <w:r>
-        <w:rPr>
-          <w:lang w:val="en-US"/>
-        </w:rPr>
-        <w:t xml:space="preserve"> </w:t>
-      </w:r>
-      <w:proofErr w:type="spellStart"/>
-      <w:r>
-        <w:rPr>
-          <w:lang w:val="en-US"/>
-        </w:rPr>
-        <w:t>har</w:t>
-      </w:r>
-      <w:proofErr w:type="spellEnd"/>
-      <w:r>
-        <w:rPr>
-          <w:lang w:val="en-US"/>
-        </w:rPr>
-        <w:t xml:space="preserve"> </w:t>
-      </w:r>
-      <w:proofErr w:type="spellStart"/>
-      <w:r>
-        <w:rPr>
-          <w:lang w:val="en-US"/>
-        </w:rPr>
-        <w:t>søgt</w:t>
-      </w:r>
-      <w:proofErr w:type="spellEnd"/>
-      <w:r>
-        <w:rPr>
-          <w:lang w:val="en-US"/>
-        </w:rPr>
-        <w:t xml:space="preserve"> </w:t>
-      </w:r>
-      <w:proofErr w:type="spellStart"/>
-      <w:r>
-        <w:rPr>
-          <w:lang w:val="en-US"/>
-        </w:rPr>
-        <w:t>omkring</w:t>
-      </w:r>
-      <w:proofErr w:type="spellEnd"/>
-      <w:r>
-        <w:rPr>
-          <w:lang w:val="en-US"/>
-        </w:rPr>
-        <w:t xml:space="preserve"> </w:t>
-      </w:r>
-      <w:proofErr w:type="spellStart"/>
-      <w:r>
-        <w:rPr>
-          <w:lang w:val="en-US"/>
-        </w:rPr>
-        <w:t>emner</w:t>
-      </w:r>
-      <w:proofErr w:type="spellEnd"/>
-      <w:r>
-        <w:rPr>
-          <w:lang w:val="en-US"/>
-        </w:rPr>
-        <w:t xml:space="preserve"> </w:t>
-      </w:r>
-      <w:proofErr w:type="spellStart"/>
-      <w:r>
-        <w:rPr>
-          <w:lang w:val="en-US"/>
-        </w:rPr>
-        <w:t>som</w:t>
-      </w:r>
-      <w:proofErr w:type="spellEnd"/>
-      <w:r>
-        <w:rPr>
-          <w:lang w:val="en-US"/>
-        </w:rPr>
-        <w:t xml:space="preserve">, </w:t>
+        <w:t xml:space="preserve">videre prøvet at fejlfinde på mit entity framework rod. </w:t>
+      </w:r>
+      <w:r>
+        <w:rPr>
+          <w:lang w:val="en-US"/>
+        </w:rPr>
+        <w:t xml:space="preserve">Jeg har søgt omkring emner som, </w:t>
       </w:r>
       <w:r>
         <w:rPr>
@@ -796,18 +371,8 @@
         <w:rPr>
           <w:lang w:val="en-US"/>
         </w:rPr>
-        <w:t xml:space="preserve">lationships in entity framework </w:t>
-      </w:r>
-      <w:proofErr w:type="spellStart"/>
-      <w:proofErr w:type="gramStart"/>
-      <w:r>
-        <w:rPr>
-          <w:lang w:val="en-US"/>
-        </w:rPr>
-        <w:t>og</w:t>
-      </w:r>
-      <w:proofErr w:type="spellEnd"/>
-      <w:proofErr w:type="gramEnd"/>
+        <w:t>lationships in entity framework og</w:t>
+      </w:r>
       <w:r>
         <w:rPr>
           <w:lang w:val="en-US"/>
@@ -854,64 +419,16 @@
         <w:t>I dag har</w:t>
       </w:r>
       <w:r>
-        <w:t xml:space="preserve"> Benjamin prøvet at hjælpe mig med at få opsat </w:t>
-      </w:r>
-      <w:proofErr w:type="spellStart"/>
-      <w:r>
-        <w:t>entity</w:t>
-      </w:r>
-      <w:proofErr w:type="spellEnd"/>
-      <w:r>
-        <w:t xml:space="preserve"> </w:t>
-      </w:r>
-      <w:proofErr w:type="spellStart"/>
-      <w:r>
-        <w:t>framework</w:t>
-      </w:r>
-      <w:proofErr w:type="spellEnd"/>
-      <w:r>
-        <w:t xml:space="preserve">. Vi ændrede i vores </w:t>
-      </w:r>
-      <w:proofErr w:type="spellStart"/>
-      <w:r>
-        <w:t>DataEntry</w:t>
-      </w:r>
-      <w:proofErr w:type="spellEnd"/>
-      <w:r>
-        <w:t xml:space="preserve"> model, så den ikke længere bruger lister, samt har </w:t>
-      </w:r>
-      <w:proofErr w:type="spellStart"/>
-      <w:r>
-        <w:t>ID</w:t>
+        <w:t xml:space="preserve"> Benjamin prøvet at hjælpe mig med at få opsat entity framework. Vi ændrede i vores DataEntry model, så den ikke længere bruger lister, samt har ID</w:t>
       </w:r>
       <w:r>
         <w:t>’</w:t>
       </w:r>
       <w:r>
-        <w:t>erne</w:t>
-      </w:r>
-      <w:proofErr w:type="spellEnd"/>
-      <w:r>
-        <w:t xml:space="preserve"> på de relaterede klasser.</w:t>
-      </w:r>
-      <w:r>
-        <w:t xml:space="preserve"> For at få </w:t>
-      </w:r>
-      <w:proofErr w:type="spellStart"/>
-      <w:r>
-        <w:t>entity</w:t>
-      </w:r>
-      <w:proofErr w:type="spellEnd"/>
-      <w:r>
-        <w:t xml:space="preserve"> </w:t>
-      </w:r>
-      <w:proofErr w:type="spellStart"/>
-      <w:r>
-        <w:t>framework</w:t>
-      </w:r>
-      <w:proofErr w:type="spellEnd"/>
-      <w:r>
-        <w:t xml:space="preserve"> til at fungere, måtte </w:t>
+        <w:t>erne på de relaterede klasser.</w:t>
+      </w:r>
+      <w:r>
+        <w:t xml:space="preserve"> For at få entity framework til at fungere, måtte </w:t>
       </w:r>
       <w:r>
         <w:t>vi blive nødt til, at gøre dette</w:t>
@@ -926,21 +443,8 @@
         <w:t>yndt at sætte databasen op selv. D</w:t>
       </w:r>
       <w:r>
-        <w:t xml:space="preserve">ette skrottede jeg hurtigt igen, da Benjamin og jeg besluttede, at bruge </w:t>
-      </w:r>
-      <w:proofErr w:type="spellStart"/>
-      <w:r>
-        <w:t>entity</w:t>
-      </w:r>
-      <w:proofErr w:type="spellEnd"/>
-      <w:r>
-        <w:t xml:space="preserve"> </w:t>
-      </w:r>
-      <w:proofErr w:type="spellStart"/>
-      <w:r>
-        <w:t>framework</w:t>
-      </w:r>
-      <w:proofErr w:type="spellEnd"/>
+        <w:t>ette skrottede jeg hurtigt igen, da Benjamin og jeg besluttede, at bruge entity framework</w:t>
+      </w:r>
       <w:r>
         <w:t>,</w:t>
       </w:r>
@@ -948,15 +452,7 @@
         <w:t xml:space="preserve"> da det nu virkede.</w:t>
       </w:r>
       <w:r>
-        <w:t xml:space="preserve"> Jeg har derefter oprettet Save og </w:t>
-      </w:r>
-      <w:proofErr w:type="spellStart"/>
-      <w:r>
-        <w:t>Get</w:t>
-      </w:r>
-      <w:proofErr w:type="spellEnd"/>
-      <w:r>
-        <w:t xml:space="preserve"> </w:t>
+        <w:t xml:space="preserve"> Jeg har derefter oprettet Save og Get </w:t>
       </w:r>
       <w:r>
         <w:t>funktioner, som virker op i mod</w:t>
@@ -983,61 +479,13 @@
     <w:p/>
     <w:p>
       <w:r>
-        <w:t xml:space="preserve">Vi har </w:t>
-      </w:r>
-      <w:proofErr w:type="spellStart"/>
-      <w:r>
-        <w:t>finaliseret</w:t>
-      </w:r>
-      <w:proofErr w:type="spellEnd"/>
-      <w:r>
-        <w:t xml:space="preserve"> elementer. </w:t>
-      </w:r>
-      <w:proofErr w:type="spellStart"/>
-      <w:r>
-        <w:t>Arduionen</w:t>
-      </w:r>
-      <w:proofErr w:type="spellEnd"/>
-      <w:r>
-        <w:t xml:space="preserve"> poster med </w:t>
-      </w:r>
-      <w:proofErr w:type="spellStart"/>
-      <w:r>
-        <w:t>delay</w:t>
-      </w:r>
-      <w:proofErr w:type="spellEnd"/>
-      <w:r>
-        <w:t xml:space="preserve"> dens data. Der er blevet oprettet en </w:t>
-      </w:r>
-      <w:proofErr w:type="spellStart"/>
-      <w:r>
-        <w:t>trigger</w:t>
-      </w:r>
-      <w:proofErr w:type="spellEnd"/>
-      <w:r>
-        <w:t xml:space="preserve"> til at slette gammel data</w:t>
+        <w:t>Vi har finaliseret elementer. Arduionen poster med delay dens data. Der er blevet oprettet en trigger til at slette gammel data</w:t>
       </w:r>
       <w:r>
         <w:t xml:space="preserve"> fra databasen</w:t>
       </w:r>
       <w:r>
-        <w:t xml:space="preserve">. Vi kan hente ting fra </w:t>
-      </w:r>
-      <w:proofErr w:type="spellStart"/>
-      <w:r>
-        <w:t>api’en</w:t>
-      </w:r>
-      <w:proofErr w:type="spellEnd"/>
-      <w:r>
-        <w:t xml:space="preserve"> til front-end i </w:t>
-      </w:r>
-      <w:proofErr w:type="spellStart"/>
-      <w:r>
-        <w:t>angular</w:t>
-      </w:r>
-      <w:proofErr w:type="spellEnd"/>
-      <w:r>
-        <w:t xml:space="preserve"> og dokumentation er blevet </w:t>
+        <w:t xml:space="preserve">. Vi kan hente ting fra api’en til front-end i angular og dokumentation er blevet </w:t>
       </w:r>
       <w:r>
         <w:t>videre</w:t>
@@ -1060,43 +508,9 @@
     </w:p>
     <w:p/>
     <w:p>
-      <w:proofErr w:type="spellStart"/>
-      <w:r>
-        <w:t>Bejamin</w:t>
-      </w:r>
-      <w:proofErr w:type="spellEnd"/>
-      <w:r>
-        <w:t xml:space="preserve"> har ryddet op i typescript. Slettet test variabler og </w:t>
-      </w:r>
-      <w:proofErr w:type="spellStart"/>
-      <w:r>
-        <w:t>refaktureret</w:t>
-      </w:r>
-      <w:proofErr w:type="spellEnd"/>
-      <w:r>
-        <w:t xml:space="preserve"> kode. Benjamin har også </w:t>
-      </w:r>
-      <w:proofErr w:type="spellStart"/>
-      <w:r>
-        <w:t>Ppøvet</w:t>
-      </w:r>
-      <w:proofErr w:type="spellEnd"/>
-      <w:r>
-        <w:t xml:space="preserve"> at få filtrering på vores tabel til at virke. </w:t>
-      </w:r>
-      <w:proofErr w:type="spellStart"/>
-      <w:r>
-        <w:t>Grublerede</w:t>
-      </w:r>
-      <w:proofErr w:type="spellEnd"/>
-      <w:r>
-        <w:t xml:space="preserve"> over en måde at få sidste nye værdier, for hvert rum i web </w:t>
-      </w:r>
-      <w:proofErr w:type="spellStart"/>
-      <w:r>
-        <w:t>api’et</w:t>
-      </w:r>
-      <w:proofErr w:type="spellEnd"/>
+      <w:r>
+        <w:t>Bejamin har ryddet op i typescript. Slettet test variabler og refaktureret kode. Benjamin har også Ppøvet at få filtrering på vores tabel til at virke. Grublerede over en måde at få sidste nye værdier, for hvert rum i web api’et</w:t>
+      </w:r>
       <w:r>
         <w:t>.</w:t>
       </w:r>
@@ -1119,207 +533,69 @@
         <w:t>slået</w:t>
       </w:r>
       <w:r>
-        <w:t xml:space="preserve"> hovederne sammen og fundet ud af, hvad der skal bygges oven på. Vi har besluttet at prøve at lave </w:t>
-      </w:r>
-      <w:proofErr w:type="spellStart"/>
-      <w:r>
-        <w:t>https</w:t>
-      </w:r>
-      <w:proofErr w:type="spellEnd"/>
-      <w:r>
-        <w:t xml:space="preserve">, login og </w:t>
-      </w:r>
-      <w:proofErr w:type="spellStart"/>
-      <w:r>
-        <w:t>tokens</w:t>
-      </w:r>
-      <w:proofErr w:type="spellEnd"/>
-      <w:r>
-        <w:t xml:space="preserve">. Mikkel foreslog at bruge </w:t>
-      </w:r>
-      <w:proofErr w:type="spellStart"/>
-      <w:r>
-        <w:t>Bcrypt</w:t>
-      </w:r>
-      <w:proofErr w:type="spellEnd"/>
-      <w:r>
-        <w:t xml:space="preserve"> i stedet for det vi selv har lavet. Vi har implementeret </w:t>
-      </w:r>
-      <w:proofErr w:type="spellStart"/>
-      <w:r>
-        <w:t>BCrypt</w:t>
-      </w:r>
-      <w:proofErr w:type="spellEnd"/>
-      <w:r>
-        <w:t xml:space="preserve"> og arbejder på </w:t>
-      </w:r>
-      <w:proofErr w:type="spellStart"/>
-      <w:r>
-        <w:t>api</w:t>
-      </w:r>
-      <w:proofErr w:type="spellEnd"/>
-      <w:r>
-        <w:t xml:space="preserve"> </w:t>
-      </w:r>
-      <w:proofErr w:type="spellStart"/>
-      <w:r>
-        <w:t>keys</w:t>
-      </w:r>
-      <w:proofErr w:type="spellEnd"/>
-      <w:r>
-        <w:t xml:space="preserve">. I </w:t>
-      </w:r>
-      <w:proofErr w:type="spellStart"/>
-      <w:r>
-        <w:t>angular</w:t>
-      </w:r>
-      <w:proofErr w:type="spellEnd"/>
-      <w:r>
-        <w:t xml:space="preserve"> har vi lavet en simpel login side, som kan kalde </w:t>
-      </w:r>
-      <w:proofErr w:type="spellStart"/>
-      <w:r>
-        <w:t>apiens</w:t>
-      </w:r>
-      <w:proofErr w:type="spellEnd"/>
-      <w:r>
-        <w:t xml:space="preserve"> </w:t>
-      </w:r>
-      <w:proofErr w:type="spellStart"/>
-      <w:r>
-        <w:t>endpoints</w:t>
-      </w:r>
-      <w:proofErr w:type="spellEnd"/>
+        <w:t xml:space="preserve"> hovederne sammen og fundet ud af, hvad der skal bygges oven på. Vi har besluttet at prøve at lave https, login og tokens. Mikkel foreslog at bruge Bcrypt i stedet for det vi selv har lavet. Vi har implementeret BCrypt og arbejder på api keys. I angular har vi lavet en simpel login side, som kan kalde apiens endpoints. </w:t>
+      </w:r>
+    </w:p>
+    <w:p/>
+    <w:p>
+      <w:pPr>
+        <w:pStyle w:val="Overskrift1"/>
+      </w:pPr>
+      <w:r>
+        <w:t>Dag 12</w:t>
+      </w:r>
+    </w:p>
+    <w:p/>
+    <w:p>
+      <w:r>
+        <w:t>Vi har i dag rodet med authentication og authorization. På api siden har det været api keys og Json web tokens. Der er blevet lavet ud fra en tutorial, som Kenneth så reverse engineer</w:t>
+      </w:r>
+      <w:r>
+        <w:t>’</w:t>
+      </w:r>
+      <w:r>
+        <w:t>er</w:t>
+      </w:r>
+      <w:r>
+        <w:t>, for forståelse og implementering</w:t>
+      </w:r>
       <w:r>
         <w:t xml:space="preserve">. </w:t>
       </w:r>
     </w:p>
+    <w:p>
+      <w:r>
+        <w:t xml:space="preserve">På front-end har </w:t>
+      </w:r>
+      <w:r>
+        <w:t>Benjamin arbejdet</w:t>
+      </w:r>
+      <w:r>
+        <w:t xml:space="preserve"> med design og funktionalitet af login siden.</w:t>
+      </w:r>
+    </w:p>
     <w:p/>
     <w:p>
       <w:pPr>
         <w:pStyle w:val="Overskrift1"/>
       </w:pPr>
       <w:r>
-        <w:t>Dag 12</w:t>
-      </w:r>
-    </w:p>
-    <w:p/>
-    <w:p>
-      <w:r>
-        <w:t xml:space="preserve">Vi har i dag rodet med </w:t>
-      </w:r>
-      <w:proofErr w:type="spellStart"/>
-      <w:r>
-        <w:t>authentication</w:t>
-      </w:r>
-      <w:proofErr w:type="spellEnd"/>
-      <w:r>
-        <w:t xml:space="preserve"> og </w:t>
-      </w:r>
-      <w:proofErr w:type="spellStart"/>
-      <w:r>
-        <w:t>authorization</w:t>
-      </w:r>
-      <w:proofErr w:type="spellEnd"/>
-      <w:r>
-        <w:t xml:space="preserve">. På </w:t>
-      </w:r>
-      <w:proofErr w:type="spellStart"/>
-      <w:r>
-        <w:t>api</w:t>
-      </w:r>
-      <w:proofErr w:type="spellEnd"/>
-      <w:r>
-        <w:t xml:space="preserve"> siden har det været </w:t>
-      </w:r>
-      <w:proofErr w:type="spellStart"/>
-      <w:r>
-        <w:t>api</w:t>
-      </w:r>
-      <w:proofErr w:type="spellEnd"/>
-      <w:r>
-        <w:t xml:space="preserve"> </w:t>
-      </w:r>
-      <w:proofErr w:type="spellStart"/>
-      <w:r>
-        <w:t>keys</w:t>
-      </w:r>
-      <w:proofErr w:type="spellEnd"/>
-      <w:r>
-        <w:t xml:space="preserve"> og </w:t>
-      </w:r>
-      <w:proofErr w:type="spellStart"/>
-      <w:r>
-        <w:t>Json</w:t>
-      </w:r>
-      <w:proofErr w:type="spellEnd"/>
-      <w:r>
-        <w:t xml:space="preserve"> web </w:t>
-      </w:r>
-      <w:proofErr w:type="spellStart"/>
-      <w:r>
-        <w:t>tokens</w:t>
-      </w:r>
-      <w:proofErr w:type="spellEnd"/>
-      <w:r>
-        <w:t xml:space="preserve">. Der er blevet lavet ud fra en </w:t>
-      </w:r>
-      <w:proofErr w:type="spellStart"/>
-      <w:r>
-        <w:t>tutorial</w:t>
-      </w:r>
-      <w:proofErr w:type="spellEnd"/>
-      <w:r>
-        <w:t xml:space="preserve">, som Kenneth så </w:t>
-      </w:r>
-      <w:proofErr w:type="spellStart"/>
-      <w:r>
-        <w:t>reverse</w:t>
-      </w:r>
-      <w:proofErr w:type="spellEnd"/>
-      <w:r>
-        <w:t xml:space="preserve"> </w:t>
-      </w:r>
-      <w:proofErr w:type="spellStart"/>
-      <w:r>
-        <w:t>engineer</w:t>
-      </w:r>
-      <w:r>
-        <w:t>’</w:t>
-      </w:r>
-      <w:r>
-        <w:t>er</w:t>
-      </w:r>
-      <w:proofErr w:type="spellEnd"/>
-      <w:r>
-        <w:t>, for forståelse og implementering</w:t>
-      </w:r>
-      <w:r>
-        <w:t xml:space="preserve">. </w:t>
-      </w:r>
-    </w:p>
-    <w:p>
-      <w:r>
-        <w:t>På front-end ha</w:t>
+        <w:t>Dag 13</w:t>
+      </w:r>
+    </w:p>
+    <w:p/>
+    <w:p>
+      <w:r>
+        <w:t>Kenneth har i dag videre rodet med Json Web Tokens, hvor det har drillet med at få det implementeret på egen vis. Om man selv skulle bruge den indbyggede [Authorize] eller man skulle lave sin egen custom attribute, og hvordan det snakker sammen med indstillingerne i startup.cs</w:t>
       </w:r>
       <w:bookmarkStart w:id="0" w:name="_GoBack"/>
       <w:bookmarkEnd w:id="0"/>
-      <w:r>
-        <w:t xml:space="preserve">r </w:t>
-      </w:r>
-      <w:r>
-        <w:t>Benjamin arbejdet</w:t>
-      </w:r>
-      <w:r>
-        <w:t xml:space="preserve"> med design og funktionalitet af login siden.</w:t>
-      </w:r>
     </w:p>
     <w:p>
       <w:pPr>
         <w:pStyle w:val="Overskrift1"/>
       </w:pPr>
       <w:r>
-        <w:lastRenderedPageBreak/>
         <w:t>L</w:t>
       </w:r>
       <w:r>
@@ -1330,13 +606,8 @@
       <w:pPr>
         <w:pStyle w:val="Overskrift2"/>
       </w:pPr>
-      <w:proofErr w:type="spellStart"/>
-      <w:r>
-        <w:t>Shadow</w:t>
-      </w:r>
-      <w:proofErr w:type="spellEnd"/>
-      <w:r>
-        <w:t xml:space="preserve"> properties</w:t>
+      <w:r>
+        <w:t>Shadow properties</w:t>
       </w:r>
     </w:p>
     <w:p/>
@@ -1441,19 +712,11 @@
           <w:lang w:val="en-US"/>
         </w:rPr>
       </w:pPr>
-      <w:proofErr w:type="spellStart"/>
-      <w:r>
-        <w:rPr>
-          <w:lang w:val="en-US"/>
-        </w:rPr>
-        <w:t>Json</w:t>
-      </w:r>
-      <w:proofErr w:type="spellEnd"/>
-      <w:r>
-        <w:rPr>
-          <w:lang w:val="en-US"/>
-        </w:rPr>
-        <w:t xml:space="preserve"> Web Token</w:t>
+      <w:r>
+        <w:rPr>
+          <w:lang w:val="en-US"/>
+        </w:rPr>
+        <w:t>Json Web Token</w:t>
       </w:r>
     </w:p>
     <w:p>
@@ -1595,41 +858,18 @@
         <w:rPr>
           <w:lang w:val="en-US"/>
         </w:rPr>
-        <w:t xml:space="preserve">SSID: </w:t>
-      </w:r>
-      <w:proofErr w:type="spellStart"/>
-      <w:r>
-        <w:rPr>
-          <w:lang w:val="en-US"/>
-        </w:rPr>
-        <w:t>WonderfulHippos</w:t>
-      </w:r>
-      <w:proofErr w:type="spellEnd"/>
-    </w:p>
-    <w:p>
-      <w:proofErr w:type="spellStart"/>
-      <w:r>
-        <w:t>Pass</w:t>
-      </w:r>
-      <w:proofErr w:type="spellEnd"/>
-      <w:r>
-        <w:t xml:space="preserve">: </w:t>
-      </w:r>
-      <w:proofErr w:type="spellStart"/>
-      <w:r>
-        <w:t>WonderfulHippos</w:t>
-      </w:r>
-      <w:proofErr w:type="spellEnd"/>
-    </w:p>
-    <w:p>
-      <w:r>
-        <w:t xml:space="preserve">DHCP: </w:t>
-      </w:r>
-      <w:proofErr w:type="spellStart"/>
-      <w:r>
-        <w:t>Off</w:t>
-      </w:r>
-      <w:proofErr w:type="spellEnd"/>
+        <w:t>SSID: WonderfulHippos</w:t>
+      </w:r>
+    </w:p>
+    <w:p>
+      <w:r>
+        <w:t>Pass: WonderfulHippos</w:t>
+      </w:r>
+    </w:p>
+    <w:p>
+      <w:r>
+        <w:t>DHCP: Off</w:t>
+      </w:r>
     </w:p>
     <w:p>
       <w:pPr>
@@ -1670,21 +910,7 @@
         <w:rPr>
           <w:lang w:val="en-US"/>
         </w:rPr>
-        <w:t xml:space="preserve"> = </w:t>
-      </w:r>
-      <w:proofErr w:type="spellStart"/>
-      <w:r>
-        <w:rPr>
-          <w:lang w:val="en-US"/>
-        </w:rPr>
-        <w:t>int</w:t>
-      </w:r>
-      <w:proofErr w:type="spellEnd"/>
-      <w:r>
-        <w:rPr>
-          <w:lang w:val="en-US"/>
-        </w:rPr>
-        <w:t xml:space="preserve"> (not used)</w:t>
+        <w:t xml:space="preserve"> = int (not used)</w:t>
       </w:r>
     </w:p>
     <w:p>
@@ -1703,72 +929,34 @@
         <w:rPr>
           <w:lang w:val="en-US"/>
         </w:rPr>
-        <w:t xml:space="preserve"> = </w:t>
-      </w:r>
-      <w:proofErr w:type="spellStart"/>
-      <w:r>
-        <w:rPr>
-          <w:lang w:val="en-US"/>
-        </w:rPr>
-        <w:t>int</w:t>
-      </w:r>
-      <w:proofErr w:type="spellEnd"/>
-      <w:r>
-        <w:rPr>
-          <w:lang w:val="en-US"/>
-        </w:rPr>
-        <w:t xml:space="preserve"> (not used)</w:t>
-      </w:r>
-    </w:p>
-    <w:p>
-      <w:pPr>
-        <w:rPr>
-          <w:lang w:val="en-US"/>
-        </w:rPr>
-      </w:pPr>
-      <w:proofErr w:type="spellStart"/>
-      <w:r>
-        <w:rPr>
-          <w:lang w:val="en-US"/>
-        </w:rPr>
-        <w:t>Temperatur</w:t>
-      </w:r>
-      <w:proofErr w:type="spellEnd"/>
-      <w:r>
-        <w:rPr>
-          <w:lang w:val="en-US"/>
-        </w:rPr>
-        <w:t xml:space="preserve"> &amp; humidifier = float</w:t>
-      </w:r>
-    </w:p>
-    <w:p>
-      <w:pPr>
-        <w:rPr>
-          <w:lang w:val="en-US"/>
-        </w:rPr>
-      </w:pPr>
-      <w:proofErr w:type="spellStart"/>
-      <w:r>
-        <w:rPr>
-          <w:lang w:val="en-US"/>
-        </w:rPr>
-        <w:t>Photoresistor</w:t>
-      </w:r>
-      <w:proofErr w:type="spellEnd"/>
-      <w:r>
-        <w:rPr>
-          <w:lang w:val="en-US"/>
-        </w:rPr>
-        <w:t xml:space="preserve"> = </w:t>
-      </w:r>
-      <w:proofErr w:type="spellStart"/>
-      <w:r>
-        <w:rPr>
-          <w:lang w:val="en-US"/>
-        </w:rPr>
-        <w:t>int</w:t>
-      </w:r>
-      <w:proofErr w:type="spellEnd"/>
+        <w:t xml:space="preserve"> = int (not used)</w:t>
+      </w:r>
+    </w:p>
+    <w:p>
+      <w:pPr>
+        <w:rPr>
+          <w:lang w:val="en-US"/>
+        </w:rPr>
+      </w:pPr>
+      <w:r>
+        <w:rPr>
+          <w:lang w:val="en-US"/>
+        </w:rPr>
+        <w:t>Temperatur &amp; humidifier = float</w:t>
+      </w:r>
+    </w:p>
+    <w:p>
+      <w:pPr>
+        <w:rPr>
+          <w:lang w:val="en-US"/>
+        </w:rPr>
+      </w:pPr>
+      <w:r>
+        <w:rPr>
+          <w:lang w:val="en-US"/>
+        </w:rPr>
+        <w:t>Photoresistor = int</w:t>
+      </w:r>
     </w:p>
     <w:p>
       <w:pPr>

</xml_diff>

<commit_message>
Unable to run any unit tests
</commit_message>
<xml_diff>
--- a/Documentation/Projekt daglig rapport.docx
+++ b/Documentation/Projekt daglig rapport.docx
@@ -588,9 +588,28 @@
       <w:r>
         <w:t>Kenneth har i dag videre rodet med Json Web Tokens, hvor det har drillet med at få det implementeret på egen vis. Om man selv skulle bruge den indbyggede [Authorize] eller man skulle lave sin egen custom attribute, og hvordan det snakker sammen med indstillingerne i startup.cs</w:t>
       </w:r>
+    </w:p>
+    <w:p/>
+    <w:p>
+      <w:pPr>
+        <w:pStyle w:val="Overskrift1"/>
+      </w:pPr>
+      <w:r>
+        <w:t>Dag 14</w:t>
+      </w:r>
+    </w:p>
+    <w:p/>
+    <w:p>
+      <w:r>
+        <w:t xml:space="preserve">Kenneth i dag fået Json web token authorization til at virke. Seneste data fra alle rum metoden, som førhen har drillet, virker nu også. Authenticaion og authorization er begge funktionelle nu. Api nøgler, samt JWT. </w:t>
+      </w:r>
       <w:bookmarkStart w:id="0" w:name="_GoBack"/>
       <w:bookmarkEnd w:id="0"/>
-    </w:p>
+      <w:r>
+        <w:t xml:space="preserve">Benjamin har </w:t>
+      </w:r>
+    </w:p>
+    <w:p/>
     <w:p>
       <w:pPr>
         <w:pStyle w:val="Overskrift1"/>

</xml_diff>

<commit_message>
Reverted back to old IsloggedIn
</commit_message>
<xml_diff>
--- a/Documentation/Projekt daglig rapport.docx
+++ b/Documentation/Projekt daglig rapport.docx
@@ -894,6 +894,88 @@
       <w:r>
         <w:t>Dag 18</w:t>
       </w:r>
+    </w:p>
+    <w:p/>
+    <w:p>
+      <w:r>
+        <w:t>Kenneth har færdig gjort nogle unit tests på LoginController, samt opdelt ”</w:t>
+      </w:r>
+      <w:r>
+        <w:rPr>
+          <w:i/>
+        </w:rPr>
+        <w:t>IsloggedIn</w:t>
+      </w:r>
+      <w:r>
+        <w:t>”</w:t>
+      </w:r>
+      <w:r>
+        <w:t xml:space="preserve"> til 2 metoder.</w:t>
+      </w:r>
+      <w:r>
+        <w:t xml:space="preserve"> Kenneth har også skrevet nogle kode kommentarer og kigget på https er kørende</w:t>
+      </w:r>
+    </w:p>
+    <w:p>
+      <w:r>
+        <w:t>Benjamin har lavet login komponent</w:t>
+      </w:r>
+      <w:r>
+        <w:t>et</w:t>
+      </w:r>
+      <w:r>
+        <w:t xml:space="preserve"> visuelt flot</w:t>
+      </w:r>
+      <w:r>
+        <w:t xml:space="preserve"> og lavet quality of life elementer. Benjamin har</w:t>
+      </w:r>
+      <w:r>
+        <w:t xml:space="preserve"> og kigget på at sætte</w:t>
+      </w:r>
+      <w:r>
+        <w:t>,</w:t>
+      </w:r>
+      <w:r>
+        <w:t xml:space="preserve"> den token man får</w:t>
+      </w:r>
+      <w:r>
+        <w:t xml:space="preserve"> fra apien</w:t>
+      </w:r>
+      <w:r>
+        <w:t xml:space="preserve">, </w:t>
+      </w:r>
+      <w:r>
+        <w:t>i request headers til fremtidige kald</w:t>
+      </w:r>
+      <w:r>
+        <w:t>.</w:t>
+      </w:r>
+    </w:p>
+    <w:p/>
+    <w:p>
+      <w:pPr>
+        <w:pStyle w:val="Overskrift1"/>
+      </w:pPr>
+      <w:r>
+        <w:t>Dag 19</w:t>
+      </w:r>
+    </w:p>
+    <w:p/>
+    <w:p>
+      <w:r>
+        <w:t>Kenneth har lavet en logout metode, samt hjulpet andre med at få deres arduino til at fungere. Der var en</w:t>
+      </w:r>
+      <w:r>
+        <w:t xml:space="preserve"> syntax</w:t>
+      </w:r>
+      <w:r>
+        <w:t xml:space="preserve"> fejl i deres request til apien, som stoppede dem i at ramme controlleren. </w:t>
+      </w:r>
+    </w:p>
+    <w:p>
+      <w:r>
+        <w:t>Benjamin har arbejdet på en ny side, hvor man kunne se nyeste data fra alle rum. Benjamin har også lavet styling til login, samt room info siden.</w:t>
+      </w:r>
       <w:bookmarkStart w:id="0" w:name="_GoBack"/>
       <w:bookmarkEnd w:id="0"/>
     </w:p>
@@ -1028,6 +1110,7 @@
     <w:p>
       <w:pPr>
         <w:rPr>
+          <w:rStyle w:val="Hyperlink"/>
           <w:lang w:val="en-US"/>
         </w:rPr>
       </w:pPr>
@@ -1038,6 +1121,45 @@
             <w:lang w:val="en-US"/>
           </w:rPr>
           <w:t>https://www.c-sharpcorner.com/article/authentication-authorization-using-net-core-web-api-using-jwt-token-and/</w:t>
+        </w:r>
+      </w:hyperlink>
+    </w:p>
+    <w:p>
+      <w:pPr>
+        <w:rPr>
+          <w:rStyle w:val="Hyperlink"/>
+          <w:lang w:val="en-US"/>
+        </w:rPr>
+      </w:pPr>
+    </w:p>
+    <w:p>
+      <w:pPr>
+        <w:pStyle w:val="Overskrift2"/>
+        <w:rPr>
+          <w:lang w:val="en-US"/>
+        </w:rPr>
+      </w:pPr>
+      <w:r>
+        <w:rPr>
+          <w:lang w:val="en-US"/>
+        </w:rPr>
+        <w:t>IAuthorizationFilter vs IActionFilter</w:t>
+      </w:r>
+    </w:p>
+    <w:p>
+      <w:pPr>
+        <w:rPr>
+          <w:rStyle w:val="Hyperlink"/>
+          <w:lang w:val="en-US"/>
+        </w:rPr>
+      </w:pPr>
+      <w:hyperlink r:id="rId14" w:history="1">
+        <w:r>
+          <w:rPr>
+            <w:rStyle w:val="Hyperlink"/>
+            <w:lang w:val="en-US"/>
+          </w:rPr>
+          <w:t>https://stackoverflow.com/questions/19249511/difference-between-iactionfilter-and-iauthorizationfilter</w:t>
         </w:r>
       </w:hyperlink>
     </w:p>
@@ -1106,7 +1228,7 @@
                     <pic:cNvPicPr/>
                   </pic:nvPicPr>
                   <pic:blipFill>
-                    <a:blip r:embed="rId14"/>
+                    <a:blip r:embed="rId15"/>
                     <a:stretch>
                       <a:fillRect/>
                     </a:stretch>
@@ -2086,7 +2208,7 @@
 </file>
 
 <file path=customXml/itemProps1.xml><?xml version="1.0" encoding="utf-8"?>
-<ds:datastoreItem xmlns:ds="http://schemas.openxmlformats.org/officeDocument/2006/customXml" ds:itemID="{0D9A4B68-7018-490D-AE29-E04CA1031E64}">
+<ds:datastoreItem xmlns:ds="http://schemas.openxmlformats.org/officeDocument/2006/customXml" ds:itemID="{B86AB072-04E9-4489-B6CD-97C017E0820A}">
   <ds:schemaRefs>
     <ds:schemaRef ds:uri="http://schemas.openxmlformats.org/officeDocument/2006/bibliography"/>
   </ds:schemaRefs>

</xml_diff>